<commit_message>
Added seeder and logs with telegram
</commit_message>
<xml_diff>
--- a/texts/Диплом_финал.docx
+++ b/texts/Диплом_финал.docx
@@ -1240,7 +1240,6 @@
         </w:rPr>
         <w:t xml:space="preserve">мебели в Санкт-Петербурге под заказ. </w:t>
       </w:r>
-      <w:proofErr w:type="gramStart"/>
       <w:r>
         <w:rPr>
           <w:rFonts w:ascii="Times New Roman" w:eastAsia="Times New Roman" w:hAnsi="Times New Roman" w:cs="Times New Roman"/>
@@ -1256,16 +1255,7 @@
           <w:sz w:val="24"/>
           <w:szCs w:val="24"/>
         </w:rPr>
-        <w:t xml:space="preserve"> текущий момент</w:t>
-      </w:r>
-      <w:proofErr w:type="gramEnd"/>
-      <w:r>
-        <w:rPr>
-          <w:rFonts w:ascii="Times New Roman" w:eastAsia="Times New Roman" w:hAnsi="Times New Roman" w:cs="Times New Roman"/>
-          <w:sz w:val="24"/>
-          <w:szCs w:val="24"/>
-        </w:rPr>
-        <w:t xml:space="preserve"> </w:t>
+        <w:t xml:space="preserve"> текущий момент </w:t>
       </w:r>
       <w:r>
         <w:rPr>
@@ -4042,23 +4032,13 @@
           <w:lang w:val="ru-RU"/>
         </w:rPr>
       </w:pPr>
-      <w:proofErr w:type="gramStart"/>
-      <w:r>
-        <w:rPr>
-          <w:rFonts w:ascii="Times New Roman" w:eastAsia="Times New Roman" w:hAnsi="Times New Roman" w:cs="Times New Roman"/>
-          <w:sz w:val="24"/>
-          <w:szCs w:val="24"/>
-        </w:rPr>
-        <w:t>На текущий момент</w:t>
-      </w:r>
-      <w:proofErr w:type="gramEnd"/>
-      <w:r>
-        <w:rPr>
-          <w:rFonts w:ascii="Times New Roman" w:eastAsia="Times New Roman" w:hAnsi="Times New Roman" w:cs="Times New Roman"/>
-          <w:sz w:val="24"/>
-          <w:szCs w:val="24"/>
-        </w:rPr>
-        <w:t xml:space="preserve"> используют последнюю пятую версию HTML. Она позволяет располагать на странице мультимедиа, не прибегая к помощи других программ, как это было ранее, также улучшилась сама семантика: появились новые теги, которые помимо всего прочего помогают браузеру лучше ранжировать страницы, а это плюс к SEO</w:t>
+      <w:r>
+        <w:rPr>
+          <w:rFonts w:ascii="Times New Roman" w:eastAsia="Times New Roman" w:hAnsi="Times New Roman" w:cs="Times New Roman"/>
+          <w:sz w:val="24"/>
+          <w:szCs w:val="24"/>
+        </w:rPr>
+        <w:t>На текущий момент используют последнюю пятую версию HTML. Она позволяет располагать на странице мультимедиа, не прибегая к помощи других программ, как это было ранее, также улучшилась сама семантика: появились новые теги, которые помимо всего прочего помогают браузеру лучше ранжировать страницы, а это плюс к SEO</w:t>
       </w:r>
       <w:r>
         <w:rPr>
@@ -6707,27 +6687,7 @@
           <w:szCs w:val="24"/>
           <w:lang w:val="ru-RU"/>
         </w:rPr>
-        <w:t xml:space="preserve">Объем кода. Имея такой огромный потенциал к масштабированию, можно предположить какой объем кода может содержаться в этом проекте, что </w:t>
-      </w:r>
-      <w:proofErr w:type="gramStart"/>
-      <w:r>
-        <w:rPr>
-          <w:rFonts w:ascii="Times New Roman" w:eastAsia="Times New Roman" w:hAnsi="Times New Roman" w:cs="Times New Roman"/>
-          <w:sz w:val="24"/>
-          <w:szCs w:val="24"/>
-          <w:lang w:val="ru-RU"/>
-        </w:rPr>
-        <w:t>в конечном итоге</w:t>
-      </w:r>
-      <w:proofErr w:type="gramEnd"/>
-      <w:r>
-        <w:rPr>
-          <w:rFonts w:ascii="Times New Roman" w:eastAsia="Times New Roman" w:hAnsi="Times New Roman" w:cs="Times New Roman"/>
-          <w:sz w:val="24"/>
-          <w:szCs w:val="24"/>
-          <w:lang w:val="ru-RU"/>
-        </w:rPr>
-        <w:t xml:space="preserve"> может повлиять на производительность</w:t>
+        <w:t>Объем кода. Имея такой огромный потенциал к масштабированию, можно предположить какой объем кода может содержаться в этом проекте, что в конечном итоге может повлиять на производительность</w:t>
       </w:r>
       <w:r>
         <w:rPr>
@@ -14170,27 +14130,7 @@
           <w:szCs w:val="24"/>
           <w:lang w:val="ru-RU"/>
         </w:rPr>
-        <w:t xml:space="preserve">Таким образом у нас получается автоматически работающая система. Сколько бы товаров </w:t>
-      </w:r>
-      <w:proofErr w:type="gramStart"/>
-      <w:r>
-        <w:rPr>
-          <w:rFonts w:ascii="Times New Roman" w:eastAsia="Times New Roman" w:hAnsi="Times New Roman" w:cs="Times New Roman"/>
-          <w:sz w:val="24"/>
-          <w:szCs w:val="24"/>
-          <w:lang w:val="ru-RU"/>
-        </w:rPr>
-        <w:t>не</w:t>
-      </w:r>
-      <w:proofErr w:type="gramEnd"/>
-      <w:r>
-        <w:rPr>
-          <w:rFonts w:ascii="Times New Roman" w:eastAsia="Times New Roman" w:hAnsi="Times New Roman" w:cs="Times New Roman"/>
-          <w:sz w:val="24"/>
-          <w:szCs w:val="24"/>
-          <w:lang w:val="ru-RU"/>
-        </w:rPr>
-        <w:t xml:space="preserve"> добавил менеджер по товарам они будут оперативно обрабатываться.</w:t>
+        <w:t>Таким образом у нас получается автоматически работающая система. Сколько бы товаров не добавил менеджер по товарам они будут оперативно обрабатываться.</w:t>
       </w:r>
       <w:r>
         <w:rPr>
@@ -14394,7 +14334,18 @@
           <w:szCs w:val="24"/>
           <w:lang w:val="ru-RU"/>
         </w:rPr>
-        <w:t>1.1 Подготовка</w:t>
+        <w:t>3</w:t>
+      </w:r>
+      <w:r>
+        <w:rPr>
+          <w:rFonts w:ascii="Times New Roman" w:eastAsia="Times New Roman" w:hAnsi="Times New Roman" w:cs="Times New Roman"/>
+          <w:b/>
+          <w:bCs/>
+          <w:sz w:val="24"/>
+          <w:szCs w:val="24"/>
+          <w:lang w:val="ru-RU"/>
+        </w:rPr>
+        <w:t>.1 Подготовка</w:t>
       </w:r>
     </w:p>
     <w:p>
@@ -15096,27 +15047,7 @@
           <w:szCs w:val="24"/>
           <w:lang w:val="en-US"/>
         </w:rPr>
-        <w:t xml:space="preserve">$ </w:t>
-      </w:r>
-      <w:proofErr w:type="gramStart"/>
-      <w:r>
-        <w:rPr>
-          <w:rFonts w:ascii="Times New Roman" w:eastAsia="Times New Roman" w:hAnsi="Times New Roman" w:cs="Times New Roman"/>
-          <w:sz w:val="24"/>
-          <w:szCs w:val="24"/>
-          <w:lang w:val="en-US"/>
-        </w:rPr>
-        <w:t>composer</w:t>
-      </w:r>
-      <w:proofErr w:type="gramEnd"/>
-      <w:r>
-        <w:rPr>
-          <w:rFonts w:ascii="Times New Roman" w:eastAsia="Times New Roman" w:hAnsi="Times New Roman" w:cs="Times New Roman"/>
-          <w:sz w:val="24"/>
-          <w:szCs w:val="24"/>
-          <w:lang w:val="en-US"/>
-        </w:rPr>
-        <w:t xml:space="preserve"> install --ignore-platform-reqs</w:t>
+        <w:t>$ composer install --ignore-platform-reqs</w:t>
       </w:r>
     </w:p>
     <w:p>
@@ -16537,19 +16468,8 @@
           <w:szCs w:val="24"/>
           <w:lang w:val="en-US"/>
         </w:rPr>
-        <w:t xml:space="preserve">$ php artisan </w:t>
-      </w:r>
-      <w:proofErr w:type="gramStart"/>
-      <w:r>
-        <w:rPr>
-          <w:rFonts w:ascii="Times New Roman" w:eastAsia="Times New Roman" w:hAnsi="Times New Roman" w:cs="Times New Roman"/>
-          <w:sz w:val="24"/>
-          <w:szCs w:val="24"/>
-          <w:lang w:val="en-US"/>
-        </w:rPr>
-        <w:t>config:clear</w:t>
-      </w:r>
-      <w:proofErr w:type="gramEnd"/>
+        <w:t>$ php artisan config:clear</w:t>
+      </w:r>
     </w:p>
     <w:p>
       <w:pPr>
@@ -16734,7 +16654,18 @@
           <w:szCs w:val="24"/>
           <w:lang w:val="ru-RU"/>
         </w:rPr>
-        <w:t>1.2 Перенос файлов</w:t>
+        <w:t>3</w:t>
+      </w:r>
+      <w:r>
+        <w:rPr>
+          <w:rFonts w:ascii="Times New Roman" w:eastAsia="Times New Roman" w:hAnsi="Times New Roman" w:cs="Times New Roman"/>
+          <w:b/>
+          <w:bCs/>
+          <w:sz w:val="24"/>
+          <w:szCs w:val="24"/>
+          <w:lang w:val="ru-RU"/>
+        </w:rPr>
+        <w:t>.2 Перенос файлов</w:t>
       </w:r>
       <w:r>
         <w:rPr>
@@ -17178,21 +17109,22 @@
     <w:p>
       <w:pPr>
         <w:spacing w:line="360" w:lineRule="auto"/>
-        <w:rPr>
-          <w:rFonts w:ascii="Times New Roman" w:eastAsia="Times New Roman" w:hAnsi="Times New Roman" w:cs="Times New Roman"/>
-          <w:sz w:val="24"/>
-          <w:szCs w:val="24"/>
-          <w:lang w:val="ru-RU"/>
-        </w:rPr>
-      </w:pPr>
-      <w:r>
-        <w:rPr>
-          <w:rFonts w:ascii="Times New Roman" w:eastAsia="Times New Roman" w:hAnsi="Times New Roman" w:cs="Times New Roman"/>
-          <w:sz w:val="24"/>
-          <w:szCs w:val="24"/>
-          <w:lang w:val="ru-RU"/>
-        </w:rPr>
-        <w:t xml:space="preserve"> Laravel генерирует токены автоматически для каждой пользовательской сессии</w:t>
+        <w:ind w:firstLine="284"/>
+        <w:rPr>
+          <w:rFonts w:ascii="Times New Roman" w:eastAsia="Times New Roman" w:hAnsi="Times New Roman" w:cs="Times New Roman"/>
+          <w:sz w:val="24"/>
+          <w:szCs w:val="24"/>
+          <w:lang w:val="ru-RU"/>
+        </w:rPr>
+      </w:pPr>
+      <w:r>
+        <w:rPr>
+          <w:rFonts w:ascii="Times New Roman" w:eastAsia="Times New Roman" w:hAnsi="Times New Roman" w:cs="Times New Roman"/>
+          <w:sz w:val="24"/>
+          <w:szCs w:val="24"/>
+          <w:lang w:val="ru-RU"/>
+        </w:rPr>
+        <w:t>Laravel генерирует токены автоматически для каждой пользовательской сессии</w:t>
       </w:r>
       <w:r>
         <w:rPr>
@@ -17264,7 +17196,61 @@
           <w:szCs w:val="24"/>
           <w:lang w:val="ru-RU"/>
         </w:rPr>
-        <w:t xml:space="preserve"> мета тег (см рис. 18 в приложении)</w:t>
+        <w:t xml:space="preserve"> мета тег (см рис. 1</w:t>
+      </w:r>
+      <w:r>
+        <w:rPr>
+          <w:rFonts w:ascii="Times New Roman" w:eastAsia="Times New Roman" w:hAnsi="Times New Roman" w:cs="Times New Roman"/>
+          <w:sz w:val="24"/>
+          <w:szCs w:val="24"/>
+          <w:lang w:val="ru-RU"/>
+        </w:rPr>
+        <w:t>9</w:t>
+      </w:r>
+      <w:r>
+        <w:rPr>
+          <w:rFonts w:ascii="Times New Roman" w:eastAsia="Times New Roman" w:hAnsi="Times New Roman" w:cs="Times New Roman"/>
+          <w:sz w:val="24"/>
+          <w:szCs w:val="24"/>
+          <w:lang w:val="ru-RU"/>
+        </w:rPr>
+        <w:t xml:space="preserve"> в приложении)</w:t>
+      </w:r>
+      <w:r>
+        <w:rPr>
+          <w:rFonts w:ascii="Times New Roman" w:eastAsia="Times New Roman" w:hAnsi="Times New Roman" w:cs="Times New Roman"/>
+          <w:sz w:val="24"/>
+          <w:szCs w:val="24"/>
+          <w:lang w:val="ru-RU"/>
+        </w:rPr>
+        <w:t xml:space="preserve">, также </w:t>
+      </w:r>
+      <w:r>
+        <w:rPr>
+          <w:rFonts w:ascii="Times New Roman" w:eastAsia="Times New Roman" w:hAnsi="Times New Roman" w:cs="Times New Roman"/>
+          <w:sz w:val="24"/>
+          <w:szCs w:val="24"/>
+          <w:lang w:val="ru-RU"/>
+        </w:rPr>
+        <w:t>в каждую форму необходимо добавить скрытое поле @csrf</w:t>
+      </w:r>
+      <w:r>
+        <w:rPr>
+          <w:rFonts w:ascii="Times New Roman" w:eastAsia="Times New Roman" w:hAnsi="Times New Roman" w:cs="Times New Roman"/>
+          <w:sz w:val="24"/>
+          <w:szCs w:val="24"/>
+          <w:lang w:val="ru-RU"/>
+        </w:rPr>
+        <w:t xml:space="preserve"> (см рис. 20 в прило</w:t>
+      </w:r>
+      <w:r>
+        <w:rPr>
+          <w:rFonts w:ascii="Times New Roman" w:eastAsia="Times New Roman" w:hAnsi="Times New Roman" w:cs="Times New Roman"/>
+          <w:sz w:val="24"/>
+          <w:szCs w:val="24"/>
+          <w:lang w:val="ru-RU"/>
+        </w:rPr>
+        <w:t>жении)</w:t>
       </w:r>
       <w:r>
         <w:rPr>
@@ -17275,9 +17261,1789 @@
         </w:rPr>
         <w:t>.</w:t>
       </w:r>
-      <w:r>
-        <w:rPr>
-          <w:rFonts w:ascii="Times New Roman" w:eastAsia="Times New Roman" w:hAnsi="Times New Roman" w:cs="Times New Roman"/>
+    </w:p>
+    <w:p>
+      <w:pPr>
+        <w:spacing w:line="360" w:lineRule="auto"/>
+        <w:ind w:firstLine="284"/>
+        <w:rPr>
+          <w:rFonts w:ascii="Times New Roman" w:eastAsia="Times New Roman" w:hAnsi="Times New Roman" w:cs="Times New Roman"/>
+          <w:sz w:val="24"/>
+          <w:szCs w:val="24"/>
+          <w:lang w:val="ru-RU"/>
+        </w:rPr>
+      </w:pPr>
+      <w:r>
+        <w:rPr>
+          <w:rFonts w:ascii="Times New Roman" w:eastAsia="Times New Roman" w:hAnsi="Times New Roman" w:cs="Times New Roman"/>
+          <w:sz w:val="24"/>
+          <w:szCs w:val="24"/>
+          <w:lang w:val="ru-RU"/>
+        </w:rPr>
+        <w:t xml:space="preserve">Если </w:t>
+      </w:r>
+      <w:r>
+        <w:rPr>
+          <w:rFonts w:ascii="Times New Roman" w:eastAsia="Times New Roman" w:hAnsi="Times New Roman" w:cs="Times New Roman"/>
+          <w:sz w:val="24"/>
+          <w:szCs w:val="24"/>
+          <w:lang w:val="ru-RU"/>
+        </w:rPr>
+        <w:t>этого не сделать</w:t>
+      </w:r>
+      <w:r>
+        <w:rPr>
+          <w:rFonts w:ascii="Times New Roman" w:eastAsia="Times New Roman" w:hAnsi="Times New Roman" w:cs="Times New Roman"/>
+          <w:sz w:val="24"/>
+          <w:szCs w:val="24"/>
+          <w:lang w:val="ru-RU"/>
+        </w:rPr>
+        <w:t>, то каждый раз при отправке формы получ</w:t>
+      </w:r>
+      <w:r>
+        <w:rPr>
+          <w:rFonts w:ascii="Times New Roman" w:eastAsia="Times New Roman" w:hAnsi="Times New Roman" w:cs="Times New Roman"/>
+          <w:sz w:val="24"/>
+          <w:szCs w:val="24"/>
+          <w:lang w:val="ru-RU"/>
+        </w:rPr>
+        <w:t>им</w:t>
+      </w:r>
+      <w:r>
+        <w:rPr>
+          <w:rFonts w:ascii="Times New Roman" w:eastAsia="Times New Roman" w:hAnsi="Times New Roman" w:cs="Times New Roman"/>
+          <w:sz w:val="24"/>
+          <w:szCs w:val="24"/>
+          <w:lang w:val="ru-RU"/>
+        </w:rPr>
+        <w:t xml:space="preserve"> ошибку. На этапе разработки можно исключить проверку на csrf-токен, для этого нужно вписать исключение в файле: vendor\laravel\framework\src\Illuminate\Foundation\Http\Middleware\VerifyCsrfToken.php</w:t>
+      </w:r>
+    </w:p>
+    <w:p>
+      <w:pPr>
+        <w:spacing w:line="360" w:lineRule="auto"/>
+        <w:ind w:firstLine="284"/>
+        <w:rPr>
+          <w:rFonts w:ascii="Times New Roman" w:eastAsia="Times New Roman" w:hAnsi="Times New Roman" w:cs="Times New Roman"/>
+          <w:sz w:val="24"/>
+          <w:szCs w:val="24"/>
+          <w:lang w:val="ru-RU"/>
+        </w:rPr>
+      </w:pPr>
+      <w:r>
+        <w:rPr>
+          <w:rFonts w:ascii="Times New Roman" w:eastAsia="Times New Roman" w:hAnsi="Times New Roman" w:cs="Times New Roman"/>
+          <w:sz w:val="24"/>
+          <w:szCs w:val="24"/>
+          <w:lang w:val="ru-RU"/>
+        </w:rPr>
+        <w:t>Но так делать не рекомендуется, это подвергает риску проект, поэтому лучше изначально делать все правильно.</w:t>
+      </w:r>
+    </w:p>
+    <w:p>
+      <w:pPr>
+        <w:spacing w:line="360" w:lineRule="auto"/>
+        <w:ind w:firstLine="284"/>
+        <w:rPr>
+          <w:rFonts w:ascii="Times New Roman" w:eastAsia="Times New Roman" w:hAnsi="Times New Roman" w:cs="Times New Roman"/>
+          <w:sz w:val="24"/>
+          <w:szCs w:val="24"/>
+          <w:lang w:val="ru-RU"/>
+        </w:rPr>
+      </w:pPr>
+      <w:r>
+        <w:rPr>
+          <w:rFonts w:ascii="Times New Roman" w:eastAsia="Times New Roman" w:hAnsi="Times New Roman" w:cs="Times New Roman"/>
+          <w:sz w:val="24"/>
+          <w:szCs w:val="24"/>
+          <w:lang w:val="ru-RU"/>
+        </w:rPr>
+        <w:t>В нашем случае на странице размещены простые формы с единственным полем для номера телефона и одна форма, где помимо телефона, пользователю предлагается прикрепить эскиз или фотографию.</w:t>
+      </w:r>
+    </w:p>
+    <w:p>
+      <w:pPr>
+        <w:spacing w:line="360" w:lineRule="auto"/>
+        <w:ind w:firstLine="284"/>
+        <w:rPr>
+          <w:rFonts w:ascii="Times New Roman" w:eastAsia="Times New Roman" w:hAnsi="Times New Roman" w:cs="Times New Roman"/>
+          <w:sz w:val="24"/>
+          <w:szCs w:val="24"/>
+          <w:lang w:val="ru-RU"/>
+        </w:rPr>
+      </w:pPr>
+    </w:p>
+    <w:p>
+      <w:pPr>
+        <w:spacing w:line="480" w:lineRule="auto"/>
+        <w:ind w:firstLine="284"/>
+        <w:rPr>
+          <w:rFonts w:ascii="Times New Roman" w:eastAsia="Times New Roman" w:hAnsi="Times New Roman" w:cs="Times New Roman"/>
+          <w:b/>
+          <w:bCs/>
+          <w:sz w:val="22"/>
+          <w:szCs w:val="22"/>
+          <w:lang w:val="ru-RU"/>
+        </w:rPr>
+      </w:pPr>
+      <w:r>
+        <w:rPr>
+          <w:rFonts w:ascii="Times New Roman" w:eastAsia="Times New Roman" w:hAnsi="Times New Roman" w:cs="Times New Roman"/>
+          <w:b/>
+          <w:bCs/>
+          <w:sz w:val="24"/>
+          <w:szCs w:val="24"/>
+          <w:lang w:val="ru-RU"/>
+        </w:rPr>
+        <w:lastRenderedPageBreak/>
+        <w:t>3.2 Настройка модели и контроллера</w:t>
+      </w:r>
+    </w:p>
+    <w:p>
+      <w:pPr>
+        <w:spacing w:line="360" w:lineRule="auto"/>
+        <w:ind w:firstLine="284"/>
+        <w:rPr>
+          <w:rFonts w:ascii="Times New Roman" w:eastAsia="Times New Roman" w:hAnsi="Times New Roman" w:cs="Times New Roman"/>
+          <w:sz w:val="24"/>
+          <w:szCs w:val="24"/>
+          <w:lang w:val="ru-RU"/>
+        </w:rPr>
+      </w:pPr>
+      <w:r>
+        <w:rPr>
+          <w:rFonts w:ascii="Times New Roman" w:eastAsia="Times New Roman" w:hAnsi="Times New Roman" w:cs="Times New Roman"/>
+          <w:sz w:val="24"/>
+          <w:szCs w:val="24"/>
+          <w:lang w:val="ru-RU"/>
+        </w:rPr>
+        <w:t>То есть в базе данных для наших клиентов будет два поля: название формы, с которой пришла заявка и номер телефона, также 3 стандартных поля id, crated_at и updated_at.</w:t>
+      </w:r>
+    </w:p>
+    <w:p>
+      <w:pPr>
+        <w:spacing w:line="360" w:lineRule="auto"/>
+        <w:ind w:firstLine="284"/>
+        <w:rPr>
+          <w:rFonts w:ascii="Times New Roman" w:eastAsia="Times New Roman" w:hAnsi="Times New Roman" w:cs="Times New Roman"/>
+          <w:sz w:val="24"/>
+          <w:szCs w:val="24"/>
+          <w:lang w:val="ru-RU"/>
+        </w:rPr>
+      </w:pPr>
+      <w:r>
+        <w:rPr>
+          <w:rFonts w:ascii="Times New Roman" w:eastAsia="Times New Roman" w:hAnsi="Times New Roman" w:cs="Times New Roman"/>
+          <w:sz w:val="24"/>
+          <w:szCs w:val="24"/>
+          <w:lang w:val="ru-RU"/>
+        </w:rPr>
+        <w:t>Создаем сразу несколько сущностей для дальнейшей работы командой:</w:t>
+      </w:r>
+    </w:p>
+    <w:p>
+      <w:pPr>
+        <w:spacing w:line="360" w:lineRule="auto"/>
+        <w:ind w:firstLine="284"/>
+        <w:rPr>
+          <w:rFonts w:ascii="Times New Roman" w:eastAsia="Times New Roman" w:hAnsi="Times New Roman" w:cs="Times New Roman"/>
+          <w:sz w:val="24"/>
+          <w:szCs w:val="24"/>
+          <w:lang w:val="en-US"/>
+        </w:rPr>
+      </w:pPr>
+      <w:r>
+        <w:rPr>
+          <w:rFonts w:ascii="Times New Roman" w:eastAsia="Times New Roman" w:hAnsi="Times New Roman" w:cs="Times New Roman"/>
+          <w:sz w:val="24"/>
+          <w:szCs w:val="24"/>
+          <w:lang w:val="en-US"/>
+        </w:rPr>
+        <w:t>$ php artisan make:model Client -mfsc</w:t>
+      </w:r>
+    </w:p>
+    <w:p>
+      <w:pPr>
+        <w:spacing w:line="360" w:lineRule="auto"/>
+        <w:ind w:firstLine="284"/>
+        <w:rPr>
+          <w:rFonts w:ascii="Times New Roman" w:eastAsia="Times New Roman" w:hAnsi="Times New Roman" w:cs="Times New Roman"/>
+          <w:sz w:val="24"/>
+          <w:szCs w:val="24"/>
+          <w:lang w:val="ru-RU"/>
+        </w:rPr>
+      </w:pPr>
+      <w:r>
+        <w:rPr>
+          <w:rFonts w:ascii="Times New Roman" w:eastAsia="Times New Roman" w:hAnsi="Times New Roman" w:cs="Times New Roman"/>
+          <w:sz w:val="24"/>
+          <w:szCs w:val="24"/>
+          <w:lang w:val="ru-RU"/>
+        </w:rPr>
+        <w:t xml:space="preserve">Artisan создаст модель, контроллер, фабрику, миграцию и наполнитель базы данных. О фабрике и наполнителях поговорим позже. Сейчас </w:t>
+      </w:r>
+      <w:r>
+        <w:rPr>
+          <w:rFonts w:ascii="Times New Roman" w:eastAsia="Times New Roman" w:hAnsi="Times New Roman" w:cs="Times New Roman"/>
+          <w:sz w:val="24"/>
+          <w:szCs w:val="24"/>
+          <w:lang w:val="ru-RU"/>
+        </w:rPr>
+        <w:t>необходимо</w:t>
+      </w:r>
+      <w:r>
+        <w:rPr>
+          <w:rFonts w:ascii="Times New Roman" w:eastAsia="Times New Roman" w:hAnsi="Times New Roman" w:cs="Times New Roman"/>
+          <w:sz w:val="24"/>
+          <w:szCs w:val="24"/>
+          <w:lang w:val="ru-RU"/>
+        </w:rPr>
+        <w:t xml:space="preserve"> заполнить файл миграции</w:t>
+      </w:r>
+      <w:r>
+        <w:rPr>
+          <w:rFonts w:ascii="Times New Roman" w:eastAsia="Times New Roman" w:hAnsi="Times New Roman" w:cs="Times New Roman"/>
+          <w:sz w:val="24"/>
+          <w:szCs w:val="24"/>
+          <w:lang w:val="ru-RU"/>
+        </w:rPr>
+        <w:t xml:space="preserve"> (см рис. </w:t>
+      </w:r>
+      <w:r>
+        <w:rPr>
+          <w:rFonts w:ascii="Times New Roman" w:eastAsia="Times New Roman" w:hAnsi="Times New Roman" w:cs="Times New Roman"/>
+          <w:sz w:val="24"/>
+          <w:szCs w:val="24"/>
+          <w:lang w:val="ru-RU"/>
+        </w:rPr>
+        <w:t>2</w:t>
+      </w:r>
+      <w:r>
+        <w:rPr>
+          <w:rFonts w:ascii="Times New Roman" w:eastAsia="Times New Roman" w:hAnsi="Times New Roman" w:cs="Times New Roman"/>
+          <w:sz w:val="24"/>
+          <w:szCs w:val="24"/>
+          <w:lang w:val="ru-RU"/>
+        </w:rPr>
+        <w:t>0 в приложении)</w:t>
+      </w:r>
+      <w:r>
+        <w:rPr>
+          <w:rFonts w:ascii="Times New Roman" w:eastAsia="Times New Roman" w:hAnsi="Times New Roman" w:cs="Times New Roman"/>
+          <w:sz w:val="24"/>
+          <w:szCs w:val="24"/>
+          <w:lang w:val="ru-RU"/>
+        </w:rPr>
+        <w:t>.</w:t>
+      </w:r>
+      <w:r>
+        <w:rPr>
+          <w:rFonts w:ascii="Times New Roman" w:eastAsia="Times New Roman" w:hAnsi="Times New Roman" w:cs="Times New Roman"/>
+          <w:sz w:val="24"/>
+          <w:szCs w:val="24"/>
+          <w:lang w:val="ru-RU"/>
+        </w:rPr>
+        <w:t xml:space="preserve"> </w:t>
+      </w:r>
+      <w:r>
+        <w:rPr>
+          <w:rFonts w:ascii="Times New Roman" w:eastAsia="Times New Roman" w:hAnsi="Times New Roman" w:cs="Times New Roman"/>
+          <w:sz w:val="24"/>
+          <w:szCs w:val="24"/>
+          <w:lang w:val="ru-RU"/>
+        </w:rPr>
+        <w:t>Д</w:t>
+      </w:r>
+      <w:r>
+        <w:rPr>
+          <w:rFonts w:ascii="Times New Roman" w:eastAsia="Times New Roman" w:hAnsi="Times New Roman" w:cs="Times New Roman"/>
+          <w:sz w:val="24"/>
+          <w:szCs w:val="24"/>
+          <w:lang w:val="ru-RU"/>
+        </w:rPr>
+        <w:t>обавляем необходимые поля, которые будут созданы в новой таблице. Все изменения можно зафиксировать командой:</w:t>
+      </w:r>
+    </w:p>
+    <w:p>
+      <w:pPr>
+        <w:spacing w:line="360" w:lineRule="auto"/>
+        <w:ind w:firstLine="284"/>
+        <w:rPr>
+          <w:rFonts w:ascii="Times New Roman" w:eastAsia="Times New Roman" w:hAnsi="Times New Roman" w:cs="Times New Roman"/>
+          <w:sz w:val="24"/>
+          <w:szCs w:val="24"/>
+          <w:lang w:val="ru-RU"/>
+        </w:rPr>
+      </w:pPr>
+      <w:r>
+        <w:rPr>
+          <w:rFonts w:ascii="Times New Roman" w:eastAsia="Times New Roman" w:hAnsi="Times New Roman" w:cs="Times New Roman"/>
+          <w:sz w:val="24"/>
+          <w:szCs w:val="24"/>
+          <w:lang w:val="ru-RU"/>
+        </w:rPr>
+        <w:t>$ php artisan migrate</w:t>
+      </w:r>
+    </w:p>
+    <w:p>
+      <w:pPr>
+        <w:spacing w:line="360" w:lineRule="auto"/>
+        <w:ind w:firstLine="284"/>
+        <w:rPr>
+          <w:rFonts w:ascii="Times New Roman" w:eastAsia="Times New Roman" w:hAnsi="Times New Roman" w:cs="Times New Roman"/>
+          <w:sz w:val="24"/>
+          <w:szCs w:val="24"/>
+          <w:lang w:val="ru-RU"/>
+        </w:rPr>
+      </w:pPr>
+      <w:r>
+        <w:rPr>
+          <w:rFonts w:ascii="Times New Roman" w:eastAsia="Times New Roman" w:hAnsi="Times New Roman" w:cs="Times New Roman"/>
+          <w:sz w:val="24"/>
+          <w:szCs w:val="24"/>
+          <w:lang w:val="ru-RU"/>
+        </w:rPr>
+        <w:t>Создастся таблица с указанными полями. Далее нужно проработать модель клиента. Прописываем те поля, которые будут приходить после отправки формы из Request</w:t>
+      </w:r>
+      <w:r>
+        <w:rPr>
+          <w:rFonts w:ascii="Times New Roman" w:eastAsia="Times New Roman" w:hAnsi="Times New Roman" w:cs="Times New Roman"/>
+          <w:sz w:val="24"/>
+          <w:szCs w:val="24"/>
+          <w:lang w:val="ru-RU"/>
+        </w:rPr>
+        <w:t xml:space="preserve"> (см рис. 21</w:t>
+      </w:r>
+      <w:r>
+        <w:rPr>
+          <w:rFonts w:ascii="Times New Roman" w:eastAsia="Times New Roman" w:hAnsi="Times New Roman" w:cs="Times New Roman"/>
+          <w:sz w:val="24"/>
+          <w:szCs w:val="24"/>
+          <w:lang w:val="ru-RU"/>
+        </w:rPr>
+        <w:t xml:space="preserve"> </w:t>
+      </w:r>
+      <w:r>
+        <w:rPr>
+          <w:rFonts w:ascii="Times New Roman" w:eastAsia="Times New Roman" w:hAnsi="Times New Roman" w:cs="Times New Roman"/>
+          <w:sz w:val="24"/>
+          <w:szCs w:val="24"/>
+          <w:lang w:val="ru-RU"/>
+        </w:rPr>
+        <w:t>в приложении</w:t>
+      </w:r>
+      <w:r>
+        <w:rPr>
+          <w:rFonts w:ascii="Times New Roman" w:eastAsia="Times New Roman" w:hAnsi="Times New Roman" w:cs="Times New Roman"/>
+          <w:sz w:val="24"/>
+          <w:szCs w:val="24"/>
+          <w:lang w:val="ru-RU"/>
+        </w:rPr>
+        <w:t>)</w:t>
+      </w:r>
+      <w:r>
+        <w:rPr>
+          <w:rFonts w:ascii="Times New Roman" w:eastAsia="Times New Roman" w:hAnsi="Times New Roman" w:cs="Times New Roman"/>
+          <w:sz w:val="24"/>
+          <w:szCs w:val="24"/>
+          <w:lang w:val="ru-RU"/>
+        </w:rPr>
+        <w:t>.</w:t>
+      </w:r>
+    </w:p>
+    <w:p>
+      <w:pPr>
+        <w:spacing w:line="360" w:lineRule="auto"/>
+        <w:ind w:firstLine="284"/>
+        <w:rPr>
+          <w:rFonts w:ascii="Times New Roman" w:eastAsia="Times New Roman" w:hAnsi="Times New Roman" w:cs="Times New Roman"/>
+          <w:sz w:val="24"/>
+          <w:szCs w:val="24"/>
+          <w:lang w:val="ru-RU"/>
+        </w:rPr>
+      </w:pPr>
+      <w:r>
+        <w:rPr>
+          <w:rFonts w:ascii="Times New Roman" w:eastAsia="Times New Roman" w:hAnsi="Times New Roman" w:cs="Times New Roman"/>
+          <w:sz w:val="24"/>
+          <w:szCs w:val="24"/>
+          <w:lang w:val="ru-RU"/>
+        </w:rPr>
+        <w:t>Тут все довольно просто, так как нам нужны только два поля из формы. Поля id, created_at, updated_at содаются автоматически.</w:t>
+      </w:r>
+    </w:p>
+    <w:p>
+      <w:pPr>
+        <w:spacing w:line="360" w:lineRule="auto"/>
+        <w:ind w:firstLine="284"/>
+        <w:rPr>
+          <w:rFonts w:ascii="Times New Roman" w:eastAsia="Times New Roman" w:hAnsi="Times New Roman" w:cs="Times New Roman"/>
+          <w:sz w:val="24"/>
+          <w:szCs w:val="24"/>
+          <w:lang w:val="ru-RU"/>
+        </w:rPr>
+      </w:pPr>
+      <w:r>
+        <w:rPr>
+          <w:rFonts w:ascii="Times New Roman" w:eastAsia="Times New Roman" w:hAnsi="Times New Roman" w:cs="Times New Roman"/>
+          <w:sz w:val="24"/>
+          <w:szCs w:val="24"/>
+          <w:lang w:val="ru-RU"/>
+        </w:rPr>
+        <w:t>Далее контроллер. Создаем функцию index(), которая отображает наш шаблон blade. Также нам понадобится функция, записывающая приходящие данные. Назовем её store().  Нам понадобится класс Request – способ взаимодействия с HTTP запросами</w:t>
+      </w:r>
+      <w:r>
+        <w:rPr>
+          <w:rFonts w:ascii="Times New Roman" w:eastAsia="Times New Roman" w:hAnsi="Times New Roman" w:cs="Times New Roman"/>
+          <w:sz w:val="24"/>
+          <w:szCs w:val="24"/>
+          <w:lang w:val="ru-RU"/>
+        </w:rPr>
+        <w:t xml:space="preserve"> (</w:t>
+      </w:r>
+      <w:r>
+        <w:rPr>
+          <w:rFonts w:ascii="Times New Roman" w:eastAsia="Times New Roman" w:hAnsi="Times New Roman" w:cs="Times New Roman"/>
+          <w:sz w:val="24"/>
+          <w:szCs w:val="24"/>
+          <w:lang w:val="ru-RU"/>
+        </w:rPr>
+        <w:t>см рис. 22 в приложении</w:t>
+      </w:r>
+      <w:r>
+        <w:rPr>
+          <w:rFonts w:ascii="Times New Roman" w:eastAsia="Times New Roman" w:hAnsi="Times New Roman" w:cs="Times New Roman"/>
+          <w:sz w:val="24"/>
+          <w:szCs w:val="24"/>
+          <w:lang w:val="ru-RU"/>
+        </w:rPr>
+        <w:t>)</w:t>
+      </w:r>
+      <w:r>
+        <w:rPr>
+          <w:rFonts w:ascii="Times New Roman" w:eastAsia="Times New Roman" w:hAnsi="Times New Roman" w:cs="Times New Roman"/>
+          <w:sz w:val="24"/>
+          <w:szCs w:val="24"/>
+          <w:lang w:val="ru-RU"/>
+        </w:rPr>
+        <w:t>.</w:t>
+      </w:r>
+    </w:p>
+    <w:p>
+      <w:pPr>
+        <w:spacing w:line="360" w:lineRule="auto"/>
+        <w:ind w:firstLine="284"/>
+        <w:rPr>
+          <w:rFonts w:ascii="Times New Roman" w:eastAsia="Times New Roman" w:hAnsi="Times New Roman" w:cs="Times New Roman"/>
+          <w:sz w:val="24"/>
+          <w:szCs w:val="24"/>
+          <w:lang w:val="ru-RU"/>
+        </w:rPr>
+      </w:pPr>
+      <w:r>
+        <w:rPr>
+          <w:rFonts w:ascii="Times New Roman" w:eastAsia="Times New Roman" w:hAnsi="Times New Roman" w:cs="Times New Roman"/>
+          <w:sz w:val="24"/>
+          <w:szCs w:val="24"/>
+          <w:lang w:val="ru-RU"/>
+        </w:rPr>
+        <w:t>1.</w:t>
+      </w:r>
+      <w:r>
+        <w:rPr>
+          <w:rFonts w:ascii="Times New Roman" w:eastAsia="Times New Roman" w:hAnsi="Times New Roman" w:cs="Times New Roman"/>
+          <w:sz w:val="24"/>
+          <w:szCs w:val="24"/>
+          <w:lang w:val="ru-RU"/>
+        </w:rPr>
+        <w:tab/>
+        <w:t>Создаем экземпляр класса Client</w:t>
+      </w:r>
+    </w:p>
+    <w:p>
+      <w:pPr>
+        <w:spacing w:line="360" w:lineRule="auto"/>
+        <w:ind w:firstLine="284"/>
+        <w:rPr>
+          <w:rFonts w:ascii="Times New Roman" w:eastAsia="Times New Roman" w:hAnsi="Times New Roman" w:cs="Times New Roman"/>
+          <w:sz w:val="24"/>
+          <w:szCs w:val="24"/>
+          <w:lang w:val="ru-RU"/>
+        </w:rPr>
+      </w:pPr>
+      <w:r>
+        <w:rPr>
+          <w:rFonts w:ascii="Times New Roman" w:eastAsia="Times New Roman" w:hAnsi="Times New Roman" w:cs="Times New Roman"/>
+          <w:sz w:val="24"/>
+          <w:szCs w:val="24"/>
+          <w:lang w:val="ru-RU"/>
+        </w:rPr>
+        <w:t>2.</w:t>
+      </w:r>
+      <w:r>
+        <w:rPr>
+          <w:rFonts w:ascii="Times New Roman" w:eastAsia="Times New Roman" w:hAnsi="Times New Roman" w:cs="Times New Roman"/>
+          <w:sz w:val="24"/>
+          <w:szCs w:val="24"/>
+          <w:lang w:val="ru-RU"/>
+        </w:rPr>
+        <w:tab/>
+        <w:t>Прописываем в поля необходимую информацию с помощью Request</w:t>
+      </w:r>
+    </w:p>
+    <w:p>
+      <w:pPr>
+        <w:spacing w:line="360" w:lineRule="auto"/>
+        <w:ind w:firstLine="284"/>
+        <w:rPr>
+          <w:rFonts w:ascii="Times New Roman" w:eastAsia="Times New Roman" w:hAnsi="Times New Roman" w:cs="Times New Roman"/>
+          <w:sz w:val="24"/>
+          <w:szCs w:val="24"/>
+          <w:lang w:val="ru-RU"/>
+        </w:rPr>
+      </w:pPr>
+      <w:r>
+        <w:rPr>
+          <w:rFonts w:ascii="Times New Roman" w:eastAsia="Times New Roman" w:hAnsi="Times New Roman" w:cs="Times New Roman"/>
+          <w:sz w:val="24"/>
+          <w:szCs w:val="24"/>
+          <w:lang w:val="ru-RU"/>
+        </w:rPr>
+        <w:t>3.</w:t>
+      </w:r>
+      <w:r>
+        <w:rPr>
+          <w:rFonts w:ascii="Times New Roman" w:eastAsia="Times New Roman" w:hAnsi="Times New Roman" w:cs="Times New Roman"/>
+          <w:sz w:val="24"/>
+          <w:szCs w:val="24"/>
+          <w:lang w:val="ru-RU"/>
+        </w:rPr>
+        <w:tab/>
+        <w:t>Сохраняем изменения.</w:t>
+      </w:r>
+    </w:p>
+    <w:p>
+      <w:pPr>
+        <w:spacing w:line="360" w:lineRule="auto"/>
+        <w:ind w:firstLine="284"/>
+        <w:rPr>
+          <w:rFonts w:ascii="Times New Roman" w:eastAsia="Times New Roman" w:hAnsi="Times New Roman" w:cs="Times New Roman"/>
+          <w:sz w:val="24"/>
+          <w:szCs w:val="24"/>
+          <w:lang w:val="ru-RU"/>
+        </w:rPr>
+      </w:pPr>
+      <w:r>
+        <w:rPr>
+          <w:rFonts w:ascii="Times New Roman" w:eastAsia="Times New Roman" w:hAnsi="Times New Roman" w:cs="Times New Roman"/>
+          <w:sz w:val="24"/>
+          <w:szCs w:val="24"/>
+          <w:lang w:val="ru-RU"/>
+        </w:rPr>
+        <w:t>4.</w:t>
+      </w:r>
+      <w:r>
+        <w:rPr>
+          <w:rFonts w:ascii="Times New Roman" w:eastAsia="Times New Roman" w:hAnsi="Times New Roman" w:cs="Times New Roman"/>
+          <w:sz w:val="24"/>
+          <w:szCs w:val="24"/>
+          <w:lang w:val="ru-RU"/>
+        </w:rPr>
+        <w:tab/>
+        <w:t>Отправляем пользователя на страницу «спасибо за заявку»</w:t>
+      </w:r>
+    </w:p>
+    <w:p>
+      <w:pPr>
+        <w:spacing w:line="360" w:lineRule="auto"/>
+        <w:ind w:firstLine="284"/>
+        <w:rPr>
+          <w:rFonts w:ascii="Times New Roman" w:eastAsia="Times New Roman" w:hAnsi="Times New Roman" w:cs="Times New Roman"/>
+          <w:sz w:val="24"/>
+          <w:szCs w:val="24"/>
+          <w:lang w:val="ru-RU"/>
+        </w:rPr>
+      </w:pPr>
+      <w:r>
+        <w:rPr>
+          <w:rFonts w:ascii="Times New Roman" w:eastAsia="Times New Roman" w:hAnsi="Times New Roman" w:cs="Times New Roman"/>
+          <w:sz w:val="24"/>
+          <w:szCs w:val="24"/>
+          <w:lang w:val="ru-RU"/>
+        </w:rPr>
+        <w:t>5.</w:t>
+      </w:r>
+      <w:r>
+        <w:rPr>
+          <w:rFonts w:ascii="Times New Roman" w:eastAsia="Times New Roman" w:hAnsi="Times New Roman" w:cs="Times New Roman"/>
+          <w:sz w:val="24"/>
+          <w:szCs w:val="24"/>
+          <w:lang w:val="ru-RU"/>
+        </w:rPr>
+        <w:tab/>
+        <w:t>Также можно задать небольшую валидацию на поля формы, чтобы в базу данных не попало ничего лишнего</w:t>
+      </w:r>
+      <w:r>
+        <w:rPr>
+          <w:rFonts w:ascii="Times New Roman" w:eastAsia="Times New Roman" w:hAnsi="Times New Roman" w:cs="Times New Roman"/>
+          <w:sz w:val="24"/>
+          <w:szCs w:val="24"/>
+          <w:lang w:val="ru-RU"/>
+        </w:rPr>
+        <w:t xml:space="preserve"> (см рис 2</w:t>
+      </w:r>
+      <w:r>
+        <w:rPr>
+          <w:rFonts w:ascii="Times New Roman" w:eastAsia="Times New Roman" w:hAnsi="Times New Roman" w:cs="Times New Roman"/>
+          <w:sz w:val="24"/>
+          <w:szCs w:val="24"/>
+          <w:lang w:val="ru-RU"/>
+        </w:rPr>
+        <w:t>3</w:t>
+      </w:r>
+      <w:r>
+        <w:rPr>
+          <w:rFonts w:ascii="Times New Roman" w:eastAsia="Times New Roman" w:hAnsi="Times New Roman" w:cs="Times New Roman"/>
+          <w:sz w:val="24"/>
+          <w:szCs w:val="24"/>
+          <w:lang w:val="ru-RU"/>
+        </w:rPr>
+        <w:t xml:space="preserve"> в приложении)</w:t>
+      </w:r>
+      <w:r>
+        <w:rPr>
+          <w:rFonts w:ascii="Times New Roman" w:eastAsia="Times New Roman" w:hAnsi="Times New Roman" w:cs="Times New Roman"/>
+          <w:sz w:val="24"/>
+          <w:szCs w:val="24"/>
+          <w:lang w:val="ru-RU"/>
+        </w:rPr>
+        <w:t>.</w:t>
+      </w:r>
+    </w:p>
+    <w:p>
+      <w:pPr>
+        <w:spacing w:line="360" w:lineRule="auto"/>
+        <w:ind w:firstLine="284"/>
+        <w:rPr>
+          <w:rFonts w:ascii="Times New Roman" w:eastAsia="Times New Roman" w:hAnsi="Times New Roman" w:cs="Times New Roman"/>
+          <w:sz w:val="24"/>
+          <w:szCs w:val="24"/>
+          <w:lang w:val="ru-RU"/>
+        </w:rPr>
+      </w:pPr>
+      <w:r>
+        <w:rPr>
+          <w:rFonts w:ascii="Times New Roman" w:eastAsia="Times New Roman" w:hAnsi="Times New Roman" w:cs="Times New Roman"/>
+          <w:sz w:val="24"/>
+          <w:szCs w:val="24"/>
+          <w:lang w:val="ru-RU"/>
+        </w:rPr>
+        <w:t xml:space="preserve">Стоит упомянуть, что, если </w:t>
+      </w:r>
+      <w:r>
+        <w:rPr>
+          <w:rFonts w:ascii="Times New Roman" w:eastAsia="Times New Roman" w:hAnsi="Times New Roman" w:cs="Times New Roman"/>
+          <w:sz w:val="24"/>
+          <w:szCs w:val="24"/>
+          <w:lang w:val="ru-RU"/>
+        </w:rPr>
+        <w:t>м</w:t>
+      </w:r>
+      <w:r>
+        <w:rPr>
+          <w:rFonts w:ascii="Times New Roman" w:eastAsia="Times New Roman" w:hAnsi="Times New Roman" w:cs="Times New Roman"/>
+          <w:sz w:val="24"/>
+          <w:szCs w:val="24"/>
+          <w:lang w:val="ru-RU"/>
+        </w:rPr>
+        <w:t xml:space="preserve">ы </w:t>
+      </w:r>
+      <w:r>
+        <w:rPr>
+          <w:rFonts w:ascii="Times New Roman" w:eastAsia="Times New Roman" w:hAnsi="Times New Roman" w:cs="Times New Roman"/>
+          <w:sz w:val="24"/>
+          <w:szCs w:val="24"/>
+          <w:lang w:val="ru-RU"/>
+        </w:rPr>
+        <w:t>используем</w:t>
+      </w:r>
+      <w:r>
+        <w:rPr>
+          <w:rFonts w:ascii="Times New Roman" w:eastAsia="Times New Roman" w:hAnsi="Times New Roman" w:cs="Times New Roman"/>
+          <w:sz w:val="24"/>
+          <w:szCs w:val="24"/>
+          <w:lang w:val="ru-RU"/>
+        </w:rPr>
+        <w:t xml:space="preserve"> VSCode</w:t>
+      </w:r>
+      <w:r>
+        <w:rPr>
+          <w:rFonts w:ascii="Times New Roman" w:eastAsia="Times New Roman" w:hAnsi="Times New Roman" w:cs="Times New Roman"/>
+          <w:sz w:val="24"/>
+          <w:szCs w:val="24"/>
+          <w:lang w:val="ru-RU"/>
+        </w:rPr>
+        <w:t>,</w:t>
+      </w:r>
+      <w:r>
+        <w:rPr>
+          <w:rFonts w:ascii="Times New Roman" w:eastAsia="Times New Roman" w:hAnsi="Times New Roman" w:cs="Times New Roman"/>
+          <w:sz w:val="24"/>
+          <w:szCs w:val="24"/>
+          <w:lang w:val="ru-RU"/>
+        </w:rPr>
+        <w:t xml:space="preserve"> у вас нет специальных расширений, чтобы используемые классы автоматически подключались к файлу, придется прописывать все </w:t>
+      </w:r>
+      <w:r>
+        <w:rPr>
+          <w:rFonts w:ascii="Times New Roman" w:eastAsia="Times New Roman" w:hAnsi="Times New Roman" w:cs="Times New Roman"/>
+          <w:sz w:val="24"/>
+          <w:szCs w:val="24"/>
+          <w:lang w:val="ru-RU"/>
+        </w:rPr>
+        <w:lastRenderedPageBreak/>
+        <w:t>вручную</w:t>
+      </w:r>
+      <w:r>
+        <w:rPr>
+          <w:rFonts w:ascii="Times New Roman" w:eastAsia="Times New Roman" w:hAnsi="Times New Roman" w:cs="Times New Roman"/>
+          <w:sz w:val="24"/>
+          <w:szCs w:val="24"/>
+          <w:lang w:val="ru-RU"/>
+        </w:rPr>
+        <w:t xml:space="preserve"> (см рис. 24 в приложении)</w:t>
+      </w:r>
+      <w:r>
+        <w:rPr>
+          <w:rFonts w:ascii="Times New Roman" w:eastAsia="Times New Roman" w:hAnsi="Times New Roman" w:cs="Times New Roman"/>
+          <w:sz w:val="24"/>
+          <w:szCs w:val="24"/>
+          <w:lang w:val="ru-RU"/>
+        </w:rPr>
+        <w:t>.</w:t>
+      </w:r>
+      <w:r>
+        <w:rPr>
+          <w:rFonts w:ascii="Times New Roman" w:eastAsia="Times New Roman" w:hAnsi="Times New Roman" w:cs="Times New Roman"/>
+          <w:sz w:val="24"/>
+          <w:szCs w:val="24"/>
+          <w:lang w:val="ru-RU"/>
+        </w:rPr>
+        <w:t xml:space="preserve"> </w:t>
+      </w:r>
+      <w:r>
+        <w:rPr>
+          <w:rFonts w:ascii="Times New Roman" w:eastAsia="Times New Roman" w:hAnsi="Times New Roman" w:cs="Times New Roman"/>
+          <w:sz w:val="24"/>
+          <w:szCs w:val="24"/>
+          <w:lang w:val="ru-RU"/>
+        </w:rPr>
+        <w:t>Можно было бы использовать PHP Storm для работы в Laravel, но он платный, поэтому обходимся тем, что есть. Прописываем используемые классы. Иногда их придется поискать и потратить время.</w:t>
+      </w:r>
+    </w:p>
+    <w:p>
+      <w:pPr>
+        <w:spacing w:line="360" w:lineRule="auto"/>
+        <w:ind w:firstLine="284"/>
+        <w:rPr>
+          <w:rFonts w:ascii="Times New Roman" w:eastAsia="Times New Roman" w:hAnsi="Times New Roman" w:cs="Times New Roman"/>
+          <w:sz w:val="24"/>
+          <w:szCs w:val="24"/>
+          <w:lang w:val="ru-RU"/>
+        </w:rPr>
+      </w:pPr>
+      <w:r>
+        <w:rPr>
+          <w:rFonts w:ascii="Times New Roman" w:eastAsia="Times New Roman" w:hAnsi="Times New Roman" w:cs="Times New Roman"/>
+          <w:sz w:val="24"/>
+          <w:szCs w:val="24"/>
+          <w:lang w:val="ru-RU"/>
+        </w:rPr>
+        <w:t>Следующим шагом нам стоит прописать пути к шаблонам. Заходим в уже знакомый файл web.php и добавляем роутинги</w:t>
+      </w:r>
+      <w:r>
+        <w:rPr>
+          <w:rFonts w:ascii="Times New Roman" w:eastAsia="Times New Roman" w:hAnsi="Times New Roman" w:cs="Times New Roman"/>
+          <w:sz w:val="24"/>
+          <w:szCs w:val="24"/>
+          <w:lang w:val="ru-RU"/>
+        </w:rPr>
+        <w:t xml:space="preserve"> (см рис. 25 в приложении)</w:t>
+      </w:r>
+      <w:r>
+        <w:rPr>
+          <w:rFonts w:ascii="Times New Roman" w:eastAsia="Times New Roman" w:hAnsi="Times New Roman" w:cs="Times New Roman"/>
+          <w:sz w:val="24"/>
+          <w:szCs w:val="24"/>
+          <w:lang w:val="ru-RU"/>
+        </w:rPr>
+        <w:t>.</w:t>
+      </w:r>
+    </w:p>
+    <w:p>
+      <w:pPr>
+        <w:spacing w:line="360" w:lineRule="auto"/>
+        <w:ind w:firstLine="284"/>
+        <w:rPr>
+          <w:rFonts w:ascii="Times New Roman" w:eastAsia="Times New Roman" w:hAnsi="Times New Roman" w:cs="Times New Roman"/>
+          <w:sz w:val="24"/>
+          <w:szCs w:val="24"/>
+          <w:lang w:val="ru-RU"/>
+        </w:rPr>
+      </w:pPr>
+      <w:r>
+        <w:rPr>
+          <w:rFonts w:ascii="Times New Roman" w:eastAsia="Times New Roman" w:hAnsi="Times New Roman" w:cs="Times New Roman"/>
+          <w:sz w:val="24"/>
+          <w:szCs w:val="24"/>
+          <w:lang w:val="ru-RU"/>
+        </w:rPr>
+        <w:t>1.</w:t>
+      </w:r>
+      <w:r>
+        <w:rPr>
+          <w:rFonts w:ascii="Times New Roman" w:eastAsia="Times New Roman" w:hAnsi="Times New Roman" w:cs="Times New Roman"/>
+          <w:sz w:val="24"/>
+          <w:szCs w:val="24"/>
+          <w:lang w:val="ru-RU"/>
+        </w:rPr>
+        <w:tab/>
+        <w:t>Подключаем контроллер клиента и создаем get событие с ранее созданным классом index, который отображает шаблон.</w:t>
+      </w:r>
+    </w:p>
+    <w:p>
+      <w:pPr>
+        <w:spacing w:line="360" w:lineRule="auto"/>
+        <w:ind w:firstLine="284"/>
+        <w:rPr>
+          <w:rFonts w:ascii="Times New Roman" w:eastAsia="Times New Roman" w:hAnsi="Times New Roman" w:cs="Times New Roman"/>
+          <w:sz w:val="24"/>
+          <w:szCs w:val="24"/>
+          <w:lang w:val="ru-RU"/>
+        </w:rPr>
+      </w:pPr>
+      <w:r>
+        <w:rPr>
+          <w:rFonts w:ascii="Times New Roman" w:eastAsia="Times New Roman" w:hAnsi="Times New Roman" w:cs="Times New Roman"/>
+          <w:sz w:val="24"/>
+          <w:szCs w:val="24"/>
+          <w:lang w:val="ru-RU"/>
+        </w:rPr>
+        <w:t>2.</w:t>
+      </w:r>
+      <w:r>
+        <w:rPr>
+          <w:rFonts w:ascii="Times New Roman" w:eastAsia="Times New Roman" w:hAnsi="Times New Roman" w:cs="Times New Roman"/>
+          <w:sz w:val="24"/>
+          <w:szCs w:val="24"/>
+          <w:lang w:val="ru-RU"/>
+        </w:rPr>
+        <w:tab/>
+        <w:t>Создаем событие POST. Оно будет срабатывать при отправке любой из форм.</w:t>
+      </w:r>
+    </w:p>
+    <w:p>
+      <w:pPr>
+        <w:spacing w:line="360" w:lineRule="auto"/>
+        <w:ind w:firstLine="284"/>
+        <w:rPr>
+          <w:rFonts w:ascii="Times New Roman" w:eastAsia="Times New Roman" w:hAnsi="Times New Roman" w:cs="Times New Roman"/>
+          <w:sz w:val="24"/>
+          <w:szCs w:val="24"/>
+          <w:lang w:val="ru-RU"/>
+        </w:rPr>
+      </w:pPr>
+      <w:r>
+        <w:rPr>
+          <w:rFonts w:ascii="Times New Roman" w:eastAsia="Times New Roman" w:hAnsi="Times New Roman" w:cs="Times New Roman"/>
+          <w:sz w:val="24"/>
+          <w:szCs w:val="24"/>
+          <w:lang w:val="ru-RU"/>
+        </w:rPr>
+        <w:t>3.</w:t>
+      </w:r>
+      <w:r>
+        <w:rPr>
+          <w:rFonts w:ascii="Times New Roman" w:eastAsia="Times New Roman" w:hAnsi="Times New Roman" w:cs="Times New Roman"/>
+          <w:sz w:val="24"/>
+          <w:szCs w:val="24"/>
+          <w:lang w:val="ru-RU"/>
+        </w:rPr>
+        <w:tab/>
+        <w:t>Создаем роутинг для страницы спасибо.</w:t>
+      </w:r>
+    </w:p>
+    <w:p>
+      <w:pPr>
+        <w:spacing w:line="360" w:lineRule="auto"/>
+        <w:ind w:firstLine="284"/>
+        <w:rPr>
+          <w:rFonts w:ascii="Times New Roman" w:eastAsia="Times New Roman" w:hAnsi="Times New Roman" w:cs="Times New Roman"/>
+          <w:sz w:val="24"/>
+          <w:szCs w:val="24"/>
+          <w:lang w:val="ru-RU"/>
+        </w:rPr>
+      </w:pPr>
+      <w:r>
+        <w:rPr>
+          <w:rFonts w:ascii="Times New Roman" w:eastAsia="Times New Roman" w:hAnsi="Times New Roman" w:cs="Times New Roman"/>
+          <w:sz w:val="24"/>
+          <w:szCs w:val="24"/>
+          <w:lang w:val="ru-RU"/>
+        </w:rPr>
+        <w:t>4.</w:t>
+      </w:r>
+      <w:r>
+        <w:rPr>
+          <w:rFonts w:ascii="Times New Roman" w:eastAsia="Times New Roman" w:hAnsi="Times New Roman" w:cs="Times New Roman"/>
+          <w:sz w:val="24"/>
+          <w:szCs w:val="24"/>
+          <w:lang w:val="ru-RU"/>
+        </w:rPr>
+        <w:tab/>
+        <w:t>Задавать имена для каждого роутинга не обязательно, но так работать гораздо удобнее.</w:t>
+      </w:r>
+    </w:p>
+    <w:p>
+      <w:pPr>
+        <w:spacing w:line="360" w:lineRule="auto"/>
+        <w:ind w:firstLine="284"/>
+        <w:rPr>
+          <w:rFonts w:ascii="Times New Roman" w:eastAsia="Times New Roman" w:hAnsi="Times New Roman" w:cs="Times New Roman"/>
+          <w:sz w:val="24"/>
+          <w:szCs w:val="24"/>
+          <w:lang w:val="ru-RU"/>
+        </w:rPr>
+      </w:pPr>
+      <w:r>
+        <w:rPr>
+          <w:rFonts w:ascii="Times New Roman" w:eastAsia="Times New Roman" w:hAnsi="Times New Roman" w:cs="Times New Roman"/>
+          <w:sz w:val="24"/>
+          <w:szCs w:val="24"/>
+          <w:lang w:val="ru-RU"/>
+        </w:rPr>
+        <w:t>5.</w:t>
+      </w:r>
+      <w:r>
+        <w:rPr>
+          <w:rFonts w:ascii="Times New Roman" w:eastAsia="Times New Roman" w:hAnsi="Times New Roman" w:cs="Times New Roman"/>
+          <w:sz w:val="24"/>
+          <w:szCs w:val="24"/>
+          <w:lang w:val="ru-RU"/>
+        </w:rPr>
+        <w:tab/>
+        <w:t>Переходим в index.blade.php и прописываем в формы action</w:t>
+      </w:r>
+      <w:r>
+        <w:rPr>
+          <w:rFonts w:ascii="Times New Roman" w:eastAsia="Times New Roman" w:hAnsi="Times New Roman" w:cs="Times New Roman"/>
+          <w:sz w:val="24"/>
+          <w:szCs w:val="24"/>
+          <w:lang w:val="ru-RU"/>
+        </w:rPr>
+        <w:t xml:space="preserve"> (действие)</w:t>
+      </w:r>
+      <w:r>
+        <w:rPr>
+          <w:rFonts w:ascii="Times New Roman" w:eastAsia="Times New Roman" w:hAnsi="Times New Roman" w:cs="Times New Roman"/>
+          <w:sz w:val="24"/>
+          <w:szCs w:val="24"/>
+          <w:lang w:val="ru-RU"/>
+        </w:rPr>
+        <w:t>. То есть то, что будет происходить после отправки формы</w:t>
+      </w:r>
+      <w:r>
+        <w:rPr>
+          <w:rFonts w:ascii="Times New Roman" w:eastAsia="Times New Roman" w:hAnsi="Times New Roman" w:cs="Times New Roman"/>
+          <w:sz w:val="24"/>
+          <w:szCs w:val="24"/>
+          <w:lang w:val="ru-RU"/>
+        </w:rPr>
+        <w:t xml:space="preserve"> (см рис. 26 в приложении)</w:t>
+      </w:r>
+      <w:r>
+        <w:rPr>
+          <w:rFonts w:ascii="Times New Roman" w:eastAsia="Times New Roman" w:hAnsi="Times New Roman" w:cs="Times New Roman"/>
+          <w:sz w:val="24"/>
+          <w:szCs w:val="24"/>
+          <w:lang w:val="ru-RU"/>
+        </w:rPr>
+        <w:t>.</w:t>
+      </w:r>
+      <w:r>
+        <w:t xml:space="preserve"> </w:t>
+      </w:r>
+      <w:r>
+        <w:rPr>
+          <w:rFonts w:ascii="Times New Roman" w:eastAsia="Times New Roman" w:hAnsi="Times New Roman" w:cs="Times New Roman"/>
+          <w:sz w:val="24"/>
+          <w:szCs w:val="24"/>
+          <w:lang w:val="ru-RU"/>
+        </w:rPr>
+        <w:t>В данном случае мы указываем на имя события, которое до этого задали в web.php.</w:t>
+      </w:r>
+    </w:p>
+    <w:p>
+      <w:pPr>
+        <w:spacing w:line="360" w:lineRule="auto"/>
+        <w:ind w:firstLine="284"/>
+        <w:rPr>
+          <w:rFonts w:ascii="Times New Roman" w:eastAsia="Times New Roman" w:hAnsi="Times New Roman" w:cs="Times New Roman"/>
+          <w:sz w:val="24"/>
+          <w:szCs w:val="24"/>
+          <w:lang w:val="ru-RU"/>
+        </w:rPr>
+      </w:pPr>
+      <w:r>
+        <w:rPr>
+          <w:rFonts w:ascii="Times New Roman" w:eastAsia="Times New Roman" w:hAnsi="Times New Roman" w:cs="Times New Roman"/>
+          <w:sz w:val="24"/>
+          <w:szCs w:val="24"/>
+          <w:lang w:val="ru-RU"/>
+        </w:rPr>
+        <w:t>6.</w:t>
+      </w:r>
+      <w:r>
+        <w:rPr>
+          <w:rFonts w:ascii="Times New Roman" w:eastAsia="Times New Roman" w:hAnsi="Times New Roman" w:cs="Times New Roman"/>
+          <w:sz w:val="24"/>
+          <w:szCs w:val="24"/>
+          <w:lang w:val="ru-RU"/>
+        </w:rPr>
+        <w:tab/>
+        <w:t>Теперь необходимо очистить кэш роутинга, иначе будем получать ошибку раз за разом. Пишем в командную строку:</w:t>
+      </w:r>
+    </w:p>
+    <w:p>
+      <w:pPr>
+        <w:spacing w:line="360" w:lineRule="auto"/>
+        <w:ind w:firstLine="284"/>
+        <w:rPr>
+          <w:rFonts w:ascii="Times New Roman" w:eastAsia="Times New Roman" w:hAnsi="Times New Roman" w:cs="Times New Roman"/>
+          <w:sz w:val="24"/>
+          <w:szCs w:val="24"/>
+          <w:lang w:val="ru-RU"/>
+        </w:rPr>
+      </w:pPr>
+      <w:r>
+        <w:rPr>
+          <w:rFonts w:ascii="Times New Roman" w:eastAsia="Times New Roman" w:hAnsi="Times New Roman" w:cs="Times New Roman"/>
+          <w:sz w:val="24"/>
+          <w:szCs w:val="24"/>
+          <w:lang w:val="ru-RU"/>
+        </w:rPr>
+        <w:t>$ php artisan route:cache</w:t>
+      </w:r>
+    </w:p>
+    <w:p>
+      <w:pPr>
+        <w:spacing w:line="360" w:lineRule="auto"/>
+        <w:ind w:firstLine="284"/>
+        <w:rPr>
+          <w:rFonts w:ascii="Times New Roman" w:eastAsia="Times New Roman" w:hAnsi="Times New Roman" w:cs="Times New Roman"/>
+          <w:sz w:val="24"/>
+          <w:szCs w:val="24"/>
+          <w:lang w:val="ru-RU"/>
+        </w:rPr>
+      </w:pPr>
+      <w:r>
+        <w:rPr>
+          <w:rFonts w:ascii="Times New Roman" w:eastAsia="Times New Roman" w:hAnsi="Times New Roman" w:cs="Times New Roman"/>
+          <w:sz w:val="24"/>
+          <w:szCs w:val="24"/>
+          <w:lang w:val="ru-RU"/>
+        </w:rPr>
+        <w:t>После этого можно запустить сервер и проверить работу форм, а также как это все записывается в базу данных</w:t>
+      </w:r>
+      <w:r>
+        <w:rPr>
+          <w:rFonts w:ascii="Times New Roman" w:eastAsia="Times New Roman" w:hAnsi="Times New Roman" w:cs="Times New Roman"/>
+          <w:sz w:val="24"/>
+          <w:szCs w:val="24"/>
+          <w:lang w:val="ru-RU"/>
+        </w:rPr>
+        <w:t xml:space="preserve"> (см рис. 27 в приложении)</w:t>
+      </w:r>
+      <w:r>
+        <w:rPr>
+          <w:rFonts w:ascii="Times New Roman" w:eastAsia="Times New Roman" w:hAnsi="Times New Roman" w:cs="Times New Roman"/>
+          <w:sz w:val="24"/>
+          <w:szCs w:val="24"/>
+          <w:lang w:val="ru-RU"/>
+        </w:rPr>
+        <w:t>.</w:t>
+      </w:r>
+    </w:p>
+    <w:p>
+      <w:pPr>
+        <w:spacing w:line="360" w:lineRule="auto"/>
+        <w:ind w:firstLine="284"/>
+        <w:rPr>
+          <w:rFonts w:ascii="Times New Roman" w:eastAsia="Times New Roman" w:hAnsi="Times New Roman" w:cs="Times New Roman"/>
+          <w:sz w:val="24"/>
+          <w:szCs w:val="24"/>
+          <w:lang w:val="ru-RU"/>
+        </w:rPr>
+      </w:pPr>
+      <w:r>
+        <w:rPr>
+          <w:rFonts w:ascii="Times New Roman" w:eastAsia="Times New Roman" w:hAnsi="Times New Roman" w:cs="Times New Roman"/>
+          <w:sz w:val="24"/>
+          <w:szCs w:val="24"/>
+          <w:lang w:val="ru-RU"/>
+        </w:rPr>
+        <w:t>Данные для связи с клиентом сохраняются у нас на сервере и в дальнейшем мы сможем создать новую таблицу, где будем дополнять информацию о клиенте и таким образом можем делать в дальнейшем интересные предложения, например.</w:t>
+      </w:r>
+    </w:p>
+    <w:p>
+      <w:pPr>
+        <w:spacing w:line="360" w:lineRule="auto"/>
+        <w:ind w:firstLine="284"/>
+        <w:rPr>
+          <w:rFonts w:ascii="Times New Roman" w:eastAsia="Times New Roman" w:hAnsi="Times New Roman" w:cs="Times New Roman"/>
+          <w:sz w:val="24"/>
+          <w:szCs w:val="24"/>
+          <w:lang w:val="ru-RU"/>
+        </w:rPr>
+      </w:pPr>
+      <w:r>
+        <w:rPr>
+          <w:rFonts w:ascii="Times New Roman" w:eastAsia="Times New Roman" w:hAnsi="Times New Roman" w:cs="Times New Roman"/>
+          <w:sz w:val="24"/>
+          <w:szCs w:val="24"/>
+          <w:lang w:val="ru-RU"/>
+        </w:rPr>
+        <w:t>Думаю,</w:t>
+      </w:r>
+      <w:r>
+        <w:rPr>
+          <w:rFonts w:ascii="Times New Roman" w:eastAsia="Times New Roman" w:hAnsi="Times New Roman" w:cs="Times New Roman"/>
+          <w:sz w:val="24"/>
+          <w:szCs w:val="24"/>
+          <w:lang w:val="ru-RU"/>
+        </w:rPr>
+        <w:t xml:space="preserve"> стоит упомянуть, что я забыл добавить в таблицу колонку с именами, потому что есть формы, где требуется ввести имя. Чтобы добавить новую ко</w:t>
+      </w:r>
+      <w:r>
+        <w:rPr>
+          <w:rFonts w:ascii="Times New Roman" w:eastAsia="Times New Roman" w:hAnsi="Times New Roman" w:cs="Times New Roman"/>
+          <w:sz w:val="24"/>
+          <w:szCs w:val="24"/>
+          <w:lang w:val="ru-RU"/>
+        </w:rPr>
+        <w:t>ло</w:t>
+      </w:r>
+      <w:r>
+        <w:rPr>
+          <w:rFonts w:ascii="Times New Roman" w:eastAsia="Times New Roman" w:hAnsi="Times New Roman" w:cs="Times New Roman"/>
+          <w:sz w:val="24"/>
+          <w:szCs w:val="24"/>
+          <w:lang w:val="ru-RU"/>
+        </w:rPr>
+        <w:t>нку</w:t>
+      </w:r>
+      <w:r>
+        <w:rPr>
+          <w:rFonts w:ascii="Times New Roman" w:eastAsia="Times New Roman" w:hAnsi="Times New Roman" w:cs="Times New Roman"/>
+          <w:sz w:val="24"/>
+          <w:szCs w:val="24"/>
+          <w:lang w:val="ru-RU"/>
+        </w:rPr>
+        <w:t>,</w:t>
+      </w:r>
+      <w:r>
+        <w:rPr>
+          <w:rFonts w:ascii="Times New Roman" w:eastAsia="Times New Roman" w:hAnsi="Times New Roman" w:cs="Times New Roman"/>
+          <w:sz w:val="24"/>
+          <w:szCs w:val="24"/>
+          <w:lang w:val="ru-RU"/>
+        </w:rPr>
+        <w:t xml:space="preserve"> необходимо создать миграцию с привязкой к нужной таблице:</w:t>
+      </w:r>
+    </w:p>
+    <w:p>
+      <w:pPr>
+        <w:spacing w:line="360" w:lineRule="auto"/>
+        <w:ind w:firstLine="284"/>
+        <w:rPr>
+          <w:rFonts w:ascii="Times New Roman" w:eastAsia="Times New Roman" w:hAnsi="Times New Roman" w:cs="Times New Roman"/>
+          <w:sz w:val="24"/>
+          <w:szCs w:val="24"/>
+          <w:lang w:val="en-US"/>
+        </w:rPr>
+      </w:pPr>
+      <w:r>
+        <w:rPr>
+          <w:rFonts w:ascii="Times New Roman" w:eastAsia="Times New Roman" w:hAnsi="Times New Roman" w:cs="Times New Roman"/>
+          <w:sz w:val="24"/>
+          <w:szCs w:val="24"/>
+          <w:lang w:val="en-US"/>
+        </w:rPr>
+        <w:t>$ php artisan make:migration put_field_name --table=clients</w:t>
+      </w:r>
+    </w:p>
+    <w:p>
+      <w:pPr>
+        <w:spacing w:line="360" w:lineRule="auto"/>
+        <w:ind w:firstLine="284"/>
+        <w:rPr>
+          <w:rFonts w:ascii="Times New Roman" w:eastAsia="Times New Roman" w:hAnsi="Times New Roman" w:cs="Times New Roman"/>
+          <w:sz w:val="24"/>
+          <w:szCs w:val="24"/>
+          <w:lang w:val="ru-RU"/>
+        </w:rPr>
+      </w:pPr>
+      <w:r>
+        <w:rPr>
+          <w:rFonts w:ascii="Times New Roman" w:eastAsia="Times New Roman" w:hAnsi="Times New Roman" w:cs="Times New Roman"/>
+          <w:sz w:val="24"/>
+          <w:szCs w:val="24"/>
+          <w:lang w:val="ru-RU"/>
+        </w:rPr>
+        <w:t>Далее добавить поле в модель клиента, а также в функцию store(), которая обрабатывает HTTP запросы. При этом есть формы, где нет поля имени, поэтому такой вариант надо обработать, иначе будет вылетать ошибка. И все готово</w:t>
+      </w:r>
+      <w:r>
+        <w:rPr>
+          <w:rFonts w:ascii="Times New Roman" w:eastAsia="Times New Roman" w:hAnsi="Times New Roman" w:cs="Times New Roman"/>
+          <w:sz w:val="24"/>
+          <w:szCs w:val="24"/>
+          <w:lang w:val="ru-RU"/>
+        </w:rPr>
+        <w:t xml:space="preserve"> (см рис. 28 в приложении)</w:t>
+      </w:r>
+      <w:r>
+        <w:rPr>
+          <w:rFonts w:ascii="Times New Roman" w:eastAsia="Times New Roman" w:hAnsi="Times New Roman" w:cs="Times New Roman"/>
+          <w:sz w:val="24"/>
+          <w:szCs w:val="24"/>
+          <w:lang w:val="ru-RU"/>
+        </w:rPr>
+        <w:t>.</w:t>
+      </w:r>
+    </w:p>
+    <w:p>
+      <w:pPr>
+        <w:spacing w:line="360" w:lineRule="auto"/>
+        <w:ind w:firstLine="284"/>
+        <w:rPr>
+          <w:rFonts w:ascii="Times New Roman" w:eastAsia="Times New Roman" w:hAnsi="Times New Roman" w:cs="Times New Roman"/>
+          <w:sz w:val="24"/>
+          <w:szCs w:val="24"/>
+          <w:lang w:val="ru-RU"/>
+        </w:rPr>
+      </w:pPr>
+      <w:r>
+        <w:rPr>
+          <w:rFonts w:ascii="Times New Roman" w:eastAsia="Times New Roman" w:hAnsi="Times New Roman" w:cs="Times New Roman"/>
+          <w:sz w:val="24"/>
+          <w:szCs w:val="24"/>
+          <w:lang w:val="ru-RU"/>
+        </w:rPr>
+        <w:lastRenderedPageBreak/>
+        <w:t>Далее делаем удобную нотификацию, чтобы менеджер вовремя получал уведомлени</w:t>
+      </w:r>
+      <w:r>
+        <w:rPr>
+          <w:rFonts w:ascii="Times New Roman" w:eastAsia="Times New Roman" w:hAnsi="Times New Roman" w:cs="Times New Roman"/>
+          <w:sz w:val="24"/>
+          <w:szCs w:val="24"/>
+          <w:lang w:val="ru-RU"/>
+        </w:rPr>
+        <w:t>я</w:t>
+      </w:r>
+      <w:r>
+        <w:rPr>
+          <w:rFonts w:ascii="Times New Roman" w:eastAsia="Times New Roman" w:hAnsi="Times New Roman" w:cs="Times New Roman"/>
+          <w:sz w:val="24"/>
+          <w:szCs w:val="24"/>
+          <w:lang w:val="ru-RU"/>
+        </w:rPr>
+        <w:t xml:space="preserve"> о полученной заявке.</w:t>
+      </w:r>
+    </w:p>
+    <w:p>
+      <w:pPr>
+        <w:spacing w:line="360" w:lineRule="auto"/>
+        <w:ind w:firstLine="284"/>
+        <w:rPr>
+          <w:rFonts w:ascii="Times New Roman" w:eastAsia="Times New Roman" w:hAnsi="Times New Roman" w:cs="Times New Roman"/>
+          <w:sz w:val="24"/>
+          <w:szCs w:val="24"/>
+          <w:lang w:val="ru-RU"/>
+        </w:rPr>
+      </w:pPr>
+    </w:p>
+    <w:p>
+      <w:pPr>
+        <w:spacing w:line="480" w:lineRule="auto"/>
+        <w:ind w:firstLine="284"/>
+        <w:rPr>
+          <w:rFonts w:ascii="Times New Roman" w:eastAsia="Times New Roman" w:hAnsi="Times New Roman" w:cs="Times New Roman"/>
+          <w:b/>
+          <w:bCs/>
+          <w:sz w:val="24"/>
+          <w:szCs w:val="24"/>
+          <w:lang w:val="ru-RU"/>
+        </w:rPr>
+      </w:pPr>
+      <w:r>
+        <w:rPr>
+          <w:rFonts w:ascii="Times New Roman" w:eastAsia="Times New Roman" w:hAnsi="Times New Roman" w:cs="Times New Roman"/>
+          <w:b/>
+          <w:bCs/>
+          <w:sz w:val="24"/>
+          <w:szCs w:val="24"/>
+          <w:lang w:val="ru-RU"/>
+        </w:rPr>
+        <w:t>3.3 Создание нотификации</w:t>
+      </w:r>
+    </w:p>
+    <w:p>
+      <w:pPr>
+        <w:spacing w:line="360" w:lineRule="auto"/>
+        <w:ind w:firstLine="284"/>
+        <w:rPr>
+          <w:rFonts w:ascii="Times New Roman" w:eastAsia="Times New Roman" w:hAnsi="Times New Roman" w:cs="Times New Roman"/>
+          <w:sz w:val="24"/>
+          <w:szCs w:val="24"/>
+          <w:lang w:val="ru-RU"/>
+        </w:rPr>
+      </w:pPr>
+      <w:r>
+        <w:rPr>
+          <w:rFonts w:ascii="Times New Roman" w:eastAsia="Times New Roman" w:hAnsi="Times New Roman" w:cs="Times New Roman"/>
+          <w:sz w:val="24"/>
+          <w:szCs w:val="24"/>
+          <w:lang w:val="ru-RU"/>
+        </w:rPr>
+        <w:t>Для начала сделаем уведомления по почте через сервис Яндекс. В Laravel есть встроенный инструмент для отправки сообщений SwiftMailer.</w:t>
+      </w:r>
+    </w:p>
+    <w:p>
+      <w:pPr>
+        <w:spacing w:line="360" w:lineRule="auto"/>
+        <w:ind w:firstLine="284"/>
+        <w:rPr>
+          <w:rFonts w:ascii="Times New Roman" w:eastAsia="Times New Roman" w:hAnsi="Times New Roman" w:cs="Times New Roman"/>
+          <w:sz w:val="24"/>
+          <w:szCs w:val="24"/>
+          <w:lang w:val="ru-RU"/>
+        </w:rPr>
+      </w:pPr>
+      <w:r>
+        <w:rPr>
+          <w:rFonts w:ascii="Times New Roman" w:eastAsia="Times New Roman" w:hAnsi="Times New Roman" w:cs="Times New Roman"/>
+          <w:sz w:val="24"/>
+          <w:szCs w:val="24"/>
+          <w:lang w:val="ru-RU"/>
+        </w:rPr>
+        <w:t>1.</w:t>
+      </w:r>
+      <w:r>
+        <w:rPr>
+          <w:rFonts w:ascii="Times New Roman" w:eastAsia="Times New Roman" w:hAnsi="Times New Roman" w:cs="Times New Roman"/>
+          <w:sz w:val="24"/>
+          <w:szCs w:val="24"/>
+          <w:lang w:val="ru-RU"/>
+        </w:rPr>
+        <w:tab/>
+        <w:t>Создаем почтовый аккаунт в яндекс</w:t>
+      </w:r>
+      <w:r>
+        <w:rPr>
+          <w:rFonts w:ascii="Times New Roman" w:eastAsia="Times New Roman" w:hAnsi="Times New Roman" w:cs="Times New Roman"/>
+          <w:sz w:val="24"/>
+          <w:szCs w:val="24"/>
+          <w:lang w:val="ru-RU"/>
+        </w:rPr>
+        <w:t>.</w:t>
+      </w:r>
+    </w:p>
+    <w:p>
+      <w:pPr>
+        <w:spacing w:line="360" w:lineRule="auto"/>
+        <w:ind w:firstLine="284"/>
+        <w:rPr>
+          <w:rFonts w:ascii="Times New Roman" w:eastAsia="Times New Roman" w:hAnsi="Times New Roman" w:cs="Times New Roman"/>
+          <w:sz w:val="24"/>
+          <w:szCs w:val="24"/>
+          <w:lang w:val="ru-RU"/>
+        </w:rPr>
+      </w:pPr>
+      <w:r>
+        <w:rPr>
+          <w:rFonts w:ascii="Times New Roman" w:eastAsia="Times New Roman" w:hAnsi="Times New Roman" w:cs="Times New Roman"/>
+          <w:sz w:val="24"/>
+          <w:szCs w:val="24"/>
+          <w:lang w:val="ru-RU"/>
+        </w:rPr>
+        <w:t>2.</w:t>
+      </w:r>
+      <w:r>
+        <w:rPr>
+          <w:rFonts w:ascii="Times New Roman" w:eastAsia="Times New Roman" w:hAnsi="Times New Roman" w:cs="Times New Roman"/>
+          <w:sz w:val="24"/>
+          <w:szCs w:val="24"/>
+          <w:lang w:val="ru-RU"/>
+        </w:rPr>
+        <w:tab/>
+        <w:t>Прописываем конфигурационные настройки в файле .env</w:t>
+      </w:r>
+      <w:r>
+        <w:rPr>
+          <w:rFonts w:ascii="Times New Roman" w:eastAsia="Times New Roman" w:hAnsi="Times New Roman" w:cs="Times New Roman"/>
+          <w:sz w:val="24"/>
+          <w:szCs w:val="24"/>
+          <w:lang w:val="ru-RU"/>
+        </w:rPr>
+        <w:t xml:space="preserve"> (см рис. 29 в приложении)</w:t>
+      </w:r>
+    </w:p>
+    <w:p>
+      <w:pPr>
+        <w:spacing w:line="360" w:lineRule="auto"/>
+        <w:ind w:firstLine="284"/>
+        <w:rPr>
+          <w:rFonts w:ascii="Times New Roman" w:eastAsia="Times New Roman" w:hAnsi="Times New Roman" w:cs="Times New Roman"/>
+          <w:sz w:val="24"/>
+          <w:szCs w:val="24"/>
+          <w:lang w:val="ru-RU"/>
+        </w:rPr>
+      </w:pPr>
+      <w:r>
+        <w:rPr>
+          <w:rFonts w:ascii="Times New Roman" w:eastAsia="Times New Roman" w:hAnsi="Times New Roman" w:cs="Times New Roman"/>
+          <w:sz w:val="24"/>
+          <w:szCs w:val="24"/>
+          <w:lang w:val="ru-RU"/>
+        </w:rPr>
+        <w:t>3.</w:t>
+      </w:r>
+      <w:r>
+        <w:rPr>
+          <w:rFonts w:ascii="Times New Roman" w:eastAsia="Times New Roman" w:hAnsi="Times New Roman" w:cs="Times New Roman"/>
+          <w:sz w:val="24"/>
+          <w:szCs w:val="24"/>
+          <w:lang w:val="ru-RU"/>
+        </w:rPr>
+        <w:tab/>
+        <w:t xml:space="preserve">Переходим в настройки почтового клиента </w:t>
+      </w:r>
+      <w:hyperlink r:id="rId8" w:history="1">
+        <w:r>
+          <w:rPr>
+            <w:rStyle w:val="ab"/>
+            <w:rFonts w:ascii="Times New Roman" w:eastAsia="Times New Roman" w:hAnsi="Times New Roman" w:cs="Times New Roman"/>
+            <w:sz w:val="24"/>
+            <w:szCs w:val="24"/>
+            <w:lang w:val="ru-RU"/>
+          </w:rPr>
+          <w:t>https://mail.yandex.ru/setup/</w:t>
+        </w:r>
+      </w:hyperlink>
+      <w:r>
+        <w:rPr>
+          <w:rFonts w:ascii="Times New Roman" w:eastAsia="Times New Roman" w:hAnsi="Times New Roman" w:cs="Times New Roman"/>
+          <w:sz w:val="24"/>
+          <w:szCs w:val="24"/>
+          <w:lang w:val="ru-RU"/>
+        </w:rPr>
+        <w:t xml:space="preserve">. </w:t>
+      </w:r>
+      <w:r>
+        <w:rPr>
+          <w:rFonts w:ascii="Times New Roman" w:eastAsia="Times New Roman" w:hAnsi="Times New Roman" w:cs="Times New Roman"/>
+          <w:sz w:val="24"/>
+          <w:szCs w:val="24"/>
+          <w:lang w:val="ru-RU"/>
+        </w:rPr>
+        <w:t>И разрешаем доступ к почтовому ящику с помощью почтовых клиентов.</w:t>
+      </w:r>
+      <w:r>
+        <w:rPr>
+          <w:rFonts w:ascii="Times New Roman" w:eastAsia="Times New Roman" w:hAnsi="Times New Roman" w:cs="Times New Roman"/>
+          <w:sz w:val="24"/>
+          <w:szCs w:val="24"/>
+          <w:lang w:val="ru-RU"/>
+        </w:rPr>
+        <w:t xml:space="preserve"> </w:t>
+      </w:r>
+      <w:r>
+        <w:rPr>
+          <w:rFonts w:ascii="Times New Roman" w:eastAsia="Times New Roman" w:hAnsi="Times New Roman" w:cs="Times New Roman"/>
+          <w:sz w:val="24"/>
+          <w:szCs w:val="24"/>
+          <w:lang w:val="ru-RU"/>
+        </w:rPr>
+        <w:t xml:space="preserve">Переходим в раздел безопасности и находим пароли приложений </w:t>
+      </w:r>
+      <w:r>
+        <w:rPr>
+          <w:rFonts w:ascii="Times New Roman" w:eastAsia="Times New Roman" w:hAnsi="Times New Roman" w:cs="Times New Roman"/>
+          <w:sz w:val="24"/>
+          <w:szCs w:val="24"/>
+          <w:lang w:val="ru-RU"/>
+        </w:rPr>
+        <w:t xml:space="preserve"> </w:t>
+      </w:r>
+      <w:hyperlink r:id="rId9" w:history="1">
+        <w:r>
+          <w:rPr>
+            <w:rStyle w:val="ab"/>
+            <w:rFonts w:ascii="Times New Roman" w:eastAsia="Times New Roman" w:hAnsi="Times New Roman" w:cs="Times New Roman"/>
+            <w:sz w:val="24"/>
+            <w:szCs w:val="24"/>
+            <w:lang w:val="ru-RU"/>
+          </w:rPr>
+          <w:t>https://id.yandex.ru/security/app-passwords</w:t>
+        </w:r>
+      </w:hyperlink>
+      <w:r>
+        <w:rPr>
+          <w:rFonts w:ascii="Times New Roman" w:eastAsia="Times New Roman" w:hAnsi="Times New Roman" w:cs="Times New Roman"/>
+          <w:sz w:val="24"/>
+          <w:szCs w:val="24"/>
+          <w:lang w:val="ru-RU"/>
+        </w:rPr>
+        <w:t xml:space="preserve">. </w:t>
+      </w:r>
+      <w:r>
+        <w:rPr>
+          <w:rFonts w:ascii="Times New Roman" w:eastAsia="Times New Roman" w:hAnsi="Times New Roman" w:cs="Times New Roman"/>
+          <w:sz w:val="24"/>
+          <w:szCs w:val="24"/>
+          <w:lang w:val="ru-RU"/>
+        </w:rPr>
+        <w:t>Затем выбираем почт</w:t>
+      </w:r>
+      <w:r>
+        <w:rPr>
+          <w:rFonts w:ascii="Times New Roman" w:eastAsia="Times New Roman" w:hAnsi="Times New Roman" w:cs="Times New Roman"/>
+          <w:sz w:val="24"/>
+          <w:szCs w:val="24"/>
+          <w:lang w:val="ru-RU"/>
+        </w:rPr>
+        <w:t>у</w:t>
+      </w:r>
+      <w:r>
+        <w:rPr>
+          <w:rFonts w:ascii="Times New Roman" w:eastAsia="Times New Roman" w:hAnsi="Times New Roman" w:cs="Times New Roman"/>
+          <w:sz w:val="24"/>
+          <w:szCs w:val="24"/>
+          <w:lang w:val="ru-RU"/>
+        </w:rPr>
+        <w:t>, придумываем имя паролю и высвечивается автоматически сгенерированный пароль, его лучше куда-нибудь записать.</w:t>
+      </w:r>
+      <w:r>
+        <w:rPr>
+          <w:rFonts w:ascii="Times New Roman" w:eastAsia="Times New Roman" w:hAnsi="Times New Roman" w:cs="Times New Roman"/>
+          <w:sz w:val="24"/>
+          <w:szCs w:val="24"/>
+          <w:lang w:val="ru-RU"/>
+        </w:rPr>
+        <w:t xml:space="preserve"> </w:t>
+      </w:r>
+      <w:r>
+        <w:rPr>
+          <w:rFonts w:ascii="Times New Roman" w:eastAsia="Times New Roman" w:hAnsi="Times New Roman" w:cs="Times New Roman"/>
+          <w:sz w:val="24"/>
+          <w:szCs w:val="24"/>
+          <w:lang w:val="ru-RU"/>
+        </w:rPr>
+        <w:t xml:space="preserve">Он </w:t>
+      </w:r>
+      <w:r>
+        <w:rPr>
+          <w:rFonts w:ascii="Times New Roman" w:eastAsia="Times New Roman" w:hAnsi="Times New Roman" w:cs="Times New Roman"/>
+          <w:sz w:val="24"/>
+          <w:szCs w:val="24"/>
+          <w:lang w:val="ru-RU"/>
+        </w:rPr>
+        <w:t>записывется</w:t>
+      </w:r>
+      <w:r>
+        <w:rPr>
+          <w:rFonts w:ascii="Times New Roman" w:eastAsia="Times New Roman" w:hAnsi="Times New Roman" w:cs="Times New Roman"/>
+          <w:sz w:val="24"/>
+          <w:szCs w:val="24"/>
+          <w:lang w:val="ru-RU"/>
+        </w:rPr>
+        <w:t xml:space="preserve"> в MAIL_PASSWORD файла .env.</w:t>
+      </w:r>
+    </w:p>
+    <w:p>
+      <w:pPr>
+        <w:spacing w:line="360" w:lineRule="auto"/>
+        <w:ind w:firstLine="284"/>
+        <w:rPr>
+          <w:rFonts w:ascii="Times New Roman" w:eastAsia="Times New Roman" w:hAnsi="Times New Roman" w:cs="Times New Roman"/>
+          <w:sz w:val="24"/>
+          <w:szCs w:val="24"/>
+          <w:lang w:val="ru-RU"/>
+        </w:rPr>
+      </w:pPr>
+      <w:r>
+        <w:rPr>
+          <w:rFonts w:ascii="Times New Roman" w:eastAsia="Times New Roman" w:hAnsi="Times New Roman" w:cs="Times New Roman"/>
+          <w:sz w:val="24"/>
+          <w:szCs w:val="24"/>
+          <w:lang w:val="ru-RU"/>
+        </w:rPr>
+        <w:t>4.</w:t>
+      </w:r>
+      <w:r>
+        <w:rPr>
+          <w:rFonts w:ascii="Times New Roman" w:eastAsia="Times New Roman" w:hAnsi="Times New Roman" w:cs="Times New Roman"/>
+          <w:sz w:val="24"/>
+          <w:szCs w:val="24"/>
+          <w:lang w:val="ru-RU"/>
+        </w:rPr>
+        <w:tab/>
+        <w:t xml:space="preserve">Переходим в редактор кода и создаем класс при помощи artisan командой </w:t>
+      </w:r>
+    </w:p>
+    <w:p>
+      <w:pPr>
+        <w:spacing w:line="360" w:lineRule="auto"/>
+        <w:ind w:firstLine="284"/>
+        <w:rPr>
+          <w:rFonts w:ascii="Times New Roman" w:eastAsia="Times New Roman" w:hAnsi="Times New Roman" w:cs="Times New Roman"/>
+          <w:sz w:val="24"/>
+          <w:szCs w:val="24"/>
+          <w:lang w:val="ru-RU"/>
+        </w:rPr>
+      </w:pPr>
+      <w:r>
+        <w:rPr>
+          <w:rFonts w:ascii="Times New Roman" w:eastAsia="Times New Roman" w:hAnsi="Times New Roman" w:cs="Times New Roman"/>
+          <w:sz w:val="24"/>
+          <w:szCs w:val="24"/>
+          <w:lang w:val="ru-RU"/>
+        </w:rPr>
+        <w:t>$ php artisan make:mail BidFromSite</w:t>
+      </w:r>
+    </w:p>
+    <w:p>
+      <w:pPr>
+        <w:spacing w:line="360" w:lineRule="auto"/>
+        <w:ind w:firstLine="284"/>
+        <w:rPr>
+          <w:rFonts w:ascii="Times New Roman" w:eastAsia="Times New Roman" w:hAnsi="Times New Roman" w:cs="Times New Roman"/>
+          <w:sz w:val="24"/>
+          <w:szCs w:val="24"/>
+          <w:lang w:val="ru-RU"/>
+        </w:rPr>
+      </w:pPr>
+      <w:r>
+        <w:rPr>
+          <w:rFonts w:ascii="Times New Roman" w:eastAsia="Times New Roman" w:hAnsi="Times New Roman" w:cs="Times New Roman"/>
+          <w:sz w:val="24"/>
+          <w:szCs w:val="24"/>
+          <w:lang w:val="ru-RU"/>
+        </w:rPr>
+        <w:t>После этого в папке App создастся соответствующий класс.</w:t>
+      </w:r>
+    </w:p>
+    <w:p>
+      <w:pPr>
+        <w:spacing w:line="360" w:lineRule="auto"/>
+        <w:ind w:firstLine="284"/>
+        <w:rPr>
+          <w:rFonts w:ascii="Times New Roman" w:eastAsia="Times New Roman" w:hAnsi="Times New Roman" w:cs="Times New Roman"/>
+          <w:sz w:val="24"/>
+          <w:szCs w:val="24"/>
+          <w:lang w:val="ru-RU"/>
+        </w:rPr>
+      </w:pPr>
+      <w:r>
+        <w:rPr>
+          <w:rFonts w:ascii="Times New Roman" w:eastAsia="Times New Roman" w:hAnsi="Times New Roman" w:cs="Times New Roman"/>
+          <w:sz w:val="24"/>
+          <w:szCs w:val="24"/>
+          <w:lang w:val="ru-RU"/>
+        </w:rPr>
+        <w:t>5.</w:t>
+      </w:r>
+      <w:r>
+        <w:rPr>
+          <w:rFonts w:ascii="Times New Roman" w:eastAsia="Times New Roman" w:hAnsi="Times New Roman" w:cs="Times New Roman"/>
+          <w:sz w:val="24"/>
+          <w:szCs w:val="24"/>
+          <w:lang w:val="ru-RU"/>
+        </w:rPr>
+        <w:tab/>
+      </w:r>
+      <w:r>
+        <w:rPr>
+          <w:rFonts w:ascii="Times New Roman" w:eastAsia="Times New Roman" w:hAnsi="Times New Roman" w:cs="Times New Roman"/>
+          <w:sz w:val="24"/>
+          <w:szCs w:val="24"/>
+          <w:lang w:val="ru-RU"/>
+        </w:rPr>
+        <w:t xml:space="preserve">Также </w:t>
+      </w:r>
+      <w:r>
+        <w:rPr>
+          <w:rFonts w:ascii="Times New Roman" w:eastAsia="Times New Roman" w:hAnsi="Times New Roman" w:cs="Times New Roman"/>
+          <w:sz w:val="24"/>
+          <w:szCs w:val="24"/>
+          <w:lang w:val="ru-RU"/>
+        </w:rPr>
+        <w:t xml:space="preserve"> нужен шаблон blade для письма. Своего рода это тело или же контент, который мы отправляем конечному пользователю (в данном случае себе). Создаем letteronmail.blade.php в папке resources/views</w:t>
+      </w:r>
+      <w:r>
+        <w:rPr>
+          <w:rFonts w:ascii="Times New Roman" w:eastAsia="Times New Roman" w:hAnsi="Times New Roman" w:cs="Times New Roman"/>
+          <w:sz w:val="24"/>
+          <w:szCs w:val="24"/>
+          <w:lang w:val="ru-RU"/>
+        </w:rPr>
+        <w:t>.</w:t>
+      </w:r>
+    </w:p>
+    <w:p>
+      <w:pPr>
+        <w:spacing w:line="360" w:lineRule="auto"/>
+        <w:ind w:firstLine="284"/>
+        <w:rPr>
+          <w:rFonts w:ascii="Times New Roman" w:eastAsia="Times New Roman" w:hAnsi="Times New Roman" w:cs="Times New Roman"/>
+          <w:sz w:val="24"/>
+          <w:szCs w:val="24"/>
+          <w:lang w:val="ru-RU"/>
+        </w:rPr>
+      </w:pPr>
+      <w:r>
+        <w:rPr>
+          <w:rFonts w:ascii="Times New Roman" w:eastAsia="Times New Roman" w:hAnsi="Times New Roman" w:cs="Times New Roman"/>
+          <w:sz w:val="24"/>
+          <w:szCs w:val="24"/>
+          <w:lang w:val="ru-RU"/>
+        </w:rPr>
+        <w:t>Пишем простой заголовок, что пришла заявка и в параграфе создаем переменные для названия формы, имени клиента и номера телефона</w:t>
+      </w:r>
+      <w:r>
+        <w:rPr>
+          <w:rFonts w:ascii="Times New Roman" w:eastAsia="Times New Roman" w:hAnsi="Times New Roman" w:cs="Times New Roman"/>
+          <w:sz w:val="24"/>
+          <w:szCs w:val="24"/>
+          <w:lang w:val="ru-RU"/>
+        </w:rPr>
+        <w:t xml:space="preserve"> (см рис. 30 в приложении)</w:t>
+      </w:r>
+      <w:r>
+        <w:rPr>
+          <w:rFonts w:ascii="Times New Roman" w:eastAsia="Times New Roman" w:hAnsi="Times New Roman" w:cs="Times New Roman"/>
+          <w:sz w:val="24"/>
+          <w:szCs w:val="24"/>
+          <w:lang w:val="ru-RU"/>
+        </w:rPr>
+        <w:t>.</w:t>
+      </w:r>
+      <w:r>
+        <w:rPr>
+          <w:rFonts w:ascii="Times New Roman" w:eastAsia="Times New Roman" w:hAnsi="Times New Roman" w:cs="Times New Roman"/>
+          <w:b/>
+          <w:bCs/>
           <w:sz w:val="24"/>
           <w:szCs w:val="24"/>
           <w:lang w:val="ru-RU"/>
@@ -17864,7 +19630,7 @@
           <w:lang w:val="ru-RU"/>
         </w:rPr>
       </w:pPr>
-      <w:hyperlink r:id="rId8" w:history="1">
+      <w:hyperlink r:id="rId10" w:history="1">
         <w:r>
           <w:rPr>
             <w:rStyle w:val="ab"/>
@@ -17978,7 +19744,7 @@
                     </pic:cNvPicPr>
                   </pic:nvPicPr>
                   <pic:blipFill>
-                    <a:blip r:embed="rId9" cstate="print">
+                    <a:blip r:embed="rId11" cstate="print">
                       <a:extLst>
                         <a:ext uri="{28A0092B-C50C-407E-A947-70E740481C1C}">
                           <a14:useLocalDpi xmlns:a14="http://schemas.microsoft.com/office/drawing/2010/main" val="0"/>
@@ -18083,7 +19849,7 @@
                     </pic:cNvPicPr>
                   </pic:nvPicPr>
                   <pic:blipFill>
-                    <a:blip r:embed="rId10" cstate="print">
+                    <a:blip r:embed="rId12" cstate="print">
                       <a:extLst>
                         <a:ext uri="{28A0092B-C50C-407E-A947-70E740481C1C}">
                           <a14:useLocalDpi xmlns:a14="http://schemas.microsoft.com/office/drawing/2010/main" val="0"/>
@@ -18221,7 +19987,7 @@
                     </pic:cNvPicPr>
                   </pic:nvPicPr>
                   <pic:blipFill>
-                    <a:blip r:embed="rId11">
+                    <a:blip r:embed="rId13">
                       <a:extLst>
                         <a:ext uri="{28A0092B-C50C-407E-A947-70E740481C1C}">
                           <a14:useLocalDpi xmlns:a14="http://schemas.microsoft.com/office/drawing/2010/main" val="0"/>
@@ -18362,7 +20128,7 @@
                     </pic:cNvPicPr>
                   </pic:nvPicPr>
                   <pic:blipFill>
-                    <a:blip r:embed="rId12" cstate="print">
+                    <a:blip r:embed="rId14" cstate="print">
                       <a:extLst>
                         <a:ext uri="{28A0092B-C50C-407E-A947-70E740481C1C}">
                           <a14:useLocalDpi xmlns:a14="http://schemas.microsoft.com/office/drawing/2010/main" val="0"/>
@@ -18477,7 +20243,7 @@
                     </pic:cNvPicPr>
                   </pic:nvPicPr>
                   <pic:blipFill>
-                    <a:blip r:embed="rId13">
+                    <a:blip r:embed="rId15">
                       <a:extLst>
                         <a:ext uri="{28A0092B-C50C-407E-A947-70E740481C1C}">
                           <a14:useLocalDpi xmlns:a14="http://schemas.microsoft.com/office/drawing/2010/main" val="0"/>
@@ -18591,7 +20357,7 @@
                     </pic:cNvPicPr>
                   </pic:nvPicPr>
                   <pic:blipFill>
-                    <a:blip r:embed="rId14" cstate="print">
+                    <a:blip r:embed="rId16" cstate="print">
                       <a:extLst>
                         <a:ext uri="{28A0092B-C50C-407E-A947-70E740481C1C}">
                           <a14:useLocalDpi xmlns:a14="http://schemas.microsoft.com/office/drawing/2010/main" val="0"/>
@@ -18702,7 +20468,7 @@
                     </pic:cNvPicPr>
                   </pic:nvPicPr>
                   <pic:blipFill>
-                    <a:blip r:embed="rId15">
+                    <a:blip r:embed="rId17">
                       <a:extLst>
                         <a:ext uri="{28A0092B-C50C-407E-A947-70E740481C1C}">
                           <a14:useLocalDpi xmlns:a14="http://schemas.microsoft.com/office/drawing/2010/main" val="0"/>
@@ -18807,7 +20573,7 @@
                     </pic:cNvPicPr>
                   </pic:nvPicPr>
                   <pic:blipFill>
-                    <a:blip r:embed="rId16" cstate="print">
+                    <a:blip r:embed="rId18" cstate="print">
                       <a:extLst>
                         <a:ext uri="{28A0092B-C50C-407E-A947-70E740481C1C}">
                           <a14:useLocalDpi xmlns:a14="http://schemas.microsoft.com/office/drawing/2010/main" val="0"/>
@@ -18927,7 +20693,7 @@
                     </pic:cNvPicPr>
                   </pic:nvPicPr>
                   <pic:blipFill>
-                    <a:blip r:embed="rId17">
+                    <a:blip r:embed="rId19">
                       <a:extLst>
                         <a:ext uri="{28A0092B-C50C-407E-A947-70E740481C1C}">
                           <a14:useLocalDpi xmlns:a14="http://schemas.microsoft.com/office/drawing/2010/main" val="0"/>
@@ -19039,7 +20805,7 @@
                     </pic:cNvPicPr>
                   </pic:nvPicPr>
                   <pic:blipFill>
-                    <a:blip r:embed="rId18">
+                    <a:blip r:embed="rId20">
                       <a:extLst>
                         <a:ext uri="{28A0092B-C50C-407E-A947-70E740481C1C}">
                           <a14:useLocalDpi xmlns:a14="http://schemas.microsoft.com/office/drawing/2010/main" val="0"/>
@@ -19153,7 +20919,7 @@
                     </pic:cNvPicPr>
                   </pic:nvPicPr>
                   <pic:blipFill>
-                    <a:blip r:embed="rId19">
+                    <a:blip r:embed="rId21">
                       <a:extLst>
                         <a:ext uri="{28A0092B-C50C-407E-A947-70E740481C1C}">
                           <a14:useLocalDpi xmlns:a14="http://schemas.microsoft.com/office/drawing/2010/main" val="0"/>
@@ -19246,7 +21012,7 @@
                     </pic:cNvPicPr>
                   </pic:nvPicPr>
                   <pic:blipFill>
-                    <a:blip r:embed="rId20">
+                    <a:blip r:embed="rId22">
                       <a:extLst>
                         <a:ext uri="{28A0092B-C50C-407E-A947-70E740481C1C}">
                           <a14:useLocalDpi xmlns:a14="http://schemas.microsoft.com/office/drawing/2010/main" val="0"/>
@@ -19365,7 +21131,7 @@
                     </pic:cNvPicPr>
                   </pic:nvPicPr>
                   <pic:blipFill>
-                    <a:blip r:embed="rId21">
+                    <a:blip r:embed="rId23">
                       <a:extLst>
                         <a:ext uri="{28A0092B-C50C-407E-A947-70E740481C1C}">
                           <a14:useLocalDpi xmlns:a14="http://schemas.microsoft.com/office/drawing/2010/main" val="0"/>
@@ -19492,7 +21258,7 @@
                     </pic:cNvPicPr>
                   </pic:nvPicPr>
                   <pic:blipFill>
-                    <a:blip r:embed="rId22">
+                    <a:blip r:embed="rId24">
                       <a:extLst>
                         <a:ext uri="{28A0092B-C50C-407E-A947-70E740481C1C}">
                           <a14:useLocalDpi xmlns:a14="http://schemas.microsoft.com/office/drawing/2010/main" val="0"/>
@@ -19624,7 +21390,7 @@
                     </pic:cNvPicPr>
                   </pic:nvPicPr>
                   <pic:blipFill>
-                    <a:blip r:embed="rId23">
+                    <a:blip r:embed="rId25">
                       <a:extLst>
                         <a:ext uri="{28A0092B-C50C-407E-A947-70E740481C1C}">
                           <a14:useLocalDpi xmlns:a14="http://schemas.microsoft.com/office/drawing/2010/main" val="0"/>
@@ -19792,7 +21558,7 @@
                     </pic:cNvPicPr>
                   </pic:nvPicPr>
                   <pic:blipFill>
-                    <a:blip r:embed="rId24">
+                    <a:blip r:embed="rId26">
                       <a:extLst>
                         <a:ext uri="{28A0092B-C50C-407E-A947-70E740481C1C}">
                           <a14:useLocalDpi xmlns:a14="http://schemas.microsoft.com/office/drawing/2010/main" val="0"/>
@@ -19934,7 +21700,7 @@
                     </pic:cNvPicPr>
                   </pic:nvPicPr>
                   <pic:blipFill>
-                    <a:blip r:embed="rId25" cstate="print">
+                    <a:blip r:embed="rId27" cstate="print">
                       <a:extLst>
                         <a:ext uri="{28A0092B-C50C-407E-A947-70E740481C1C}">
                           <a14:useLocalDpi xmlns:a14="http://schemas.microsoft.com/office/drawing/2010/main" val="0"/>
@@ -20048,7 +21814,7 @@
                     </pic:cNvPicPr>
                   </pic:nvPicPr>
                   <pic:blipFill>
-                    <a:blip r:embed="rId26" cstate="print">
+                    <a:blip r:embed="rId28" cstate="print">
                       <a:extLst>
                         <a:ext uri="{28A0092B-C50C-407E-A947-70E740481C1C}">
                           <a14:useLocalDpi xmlns:a14="http://schemas.microsoft.com/office/drawing/2010/main" val="0"/>
@@ -20111,7 +21877,7 @@
           <w:rFonts w:ascii="Times New Roman" w:eastAsia="Times New Roman" w:hAnsi="Times New Roman" w:cs="Times New Roman"/>
           <w:sz w:val="24"/>
           <w:szCs w:val="24"/>
-          <w:lang w:val="ru-RU"/>
+          <w:lang w:val="en-US"/>
         </w:rPr>
       </w:pPr>
     </w:p>
@@ -20124,14 +21890,1180 @@
           <w:rFonts w:ascii="Times New Roman" w:eastAsia="Times New Roman" w:hAnsi="Times New Roman" w:cs="Times New Roman"/>
           <w:sz w:val="24"/>
           <w:szCs w:val="24"/>
-          <w:lang w:val="ru-RU"/>
-        </w:rPr>
-      </w:pPr>
+          <w:lang w:val="en-US"/>
+        </w:rPr>
+      </w:pPr>
+      <w:r>
+        <w:rPr>
+          <w:rFonts w:ascii="Times New Roman" w:eastAsia="Times New Roman" w:hAnsi="Times New Roman" w:cs="Times New Roman"/>
+          <w:noProof/>
+          <w:sz w:val="24"/>
+          <w:szCs w:val="24"/>
+          <w:lang w:val="en-US"/>
+        </w:rPr>
+        <w:drawing>
+          <wp:inline distT="0" distB="0" distL="0" distR="0" wp14:anchorId="2323D4D3" wp14:editId="1B364681">
+            <wp:extent cx="4884420" cy="160020"/>
+            <wp:effectExtent l="0" t="0" r="0" b="0"/>
+            <wp:docPr id="296257161" name="Рисунок 13"/>
+            <wp:cNvGraphicFramePr>
+              <a:graphicFrameLocks xmlns:a="http://schemas.openxmlformats.org/drawingml/2006/main" noChangeAspect="1"/>
+            </wp:cNvGraphicFramePr>
+            <a:graphic xmlns:a="http://schemas.openxmlformats.org/drawingml/2006/main">
+              <a:graphicData uri="http://schemas.openxmlformats.org/drawingml/2006/picture">
+                <pic:pic xmlns:pic="http://schemas.openxmlformats.org/drawingml/2006/picture">
+                  <pic:nvPicPr>
+                    <pic:cNvPr id="0" name="Picture 37"/>
+                    <pic:cNvPicPr>
+                      <a:picLocks noChangeAspect="1" noChangeArrowheads="1"/>
+                    </pic:cNvPicPr>
+                  </pic:nvPicPr>
+                  <pic:blipFill>
+                    <a:blip r:embed="rId29">
+                      <a:extLst>
+                        <a:ext uri="{28A0092B-C50C-407E-A947-70E740481C1C}">
+                          <a14:useLocalDpi xmlns:a14="http://schemas.microsoft.com/office/drawing/2010/main" val="0"/>
+                        </a:ext>
+                      </a:extLst>
+                    </a:blip>
+                    <a:srcRect/>
+                    <a:stretch>
+                      <a:fillRect/>
+                    </a:stretch>
+                  </pic:blipFill>
+                  <pic:spPr bwMode="auto">
+                    <a:xfrm>
+                      <a:off x="0" y="0"/>
+                      <a:ext cx="4884420" cy="160020"/>
+                    </a:xfrm>
+                    <a:prstGeom prst="rect">
+                      <a:avLst/>
+                    </a:prstGeom>
+                    <a:noFill/>
+                    <a:ln>
+                      <a:noFill/>
+                    </a:ln>
+                  </pic:spPr>
+                </pic:pic>
+              </a:graphicData>
+            </a:graphic>
+          </wp:inline>
+        </w:drawing>
+      </w:r>
+    </w:p>
+    <w:p>
+      <w:pPr>
+        <w:spacing w:after="0" w:line="360" w:lineRule="auto"/>
+        <w:ind w:firstLine="284"/>
+        <w:jc w:val="center"/>
+        <w:rPr>
+          <w:rFonts w:ascii="Times New Roman" w:eastAsia="Times New Roman" w:hAnsi="Times New Roman" w:cs="Times New Roman"/>
+          <w:sz w:val="24"/>
+          <w:szCs w:val="24"/>
+          <w:lang w:val="ru-RU"/>
+        </w:rPr>
+      </w:pPr>
+      <w:r>
+        <w:rPr>
+          <w:rFonts w:ascii="Times New Roman" w:eastAsia="Times New Roman" w:hAnsi="Times New Roman" w:cs="Times New Roman"/>
+          <w:sz w:val="24"/>
+          <w:szCs w:val="24"/>
+          <w:lang w:val="ru-RU"/>
+        </w:rPr>
+        <w:t xml:space="preserve">Рисунок 19 – Мета-тег для работы </w:t>
+      </w:r>
+      <w:r>
+        <w:rPr>
+          <w:rFonts w:ascii="Times New Roman" w:eastAsia="Times New Roman" w:hAnsi="Times New Roman" w:cs="Times New Roman"/>
+          <w:sz w:val="24"/>
+          <w:szCs w:val="24"/>
+          <w:lang w:val="en-US"/>
+        </w:rPr>
+        <w:t>csrf</w:t>
+      </w:r>
+      <w:r>
+        <w:rPr>
+          <w:rFonts w:ascii="Times New Roman" w:eastAsia="Times New Roman" w:hAnsi="Times New Roman" w:cs="Times New Roman"/>
+          <w:sz w:val="24"/>
+          <w:szCs w:val="24"/>
+          <w:lang w:val="ru-RU"/>
+        </w:rPr>
+        <w:t xml:space="preserve"> </w:t>
+      </w:r>
+      <w:r>
+        <w:rPr>
+          <w:rFonts w:ascii="Times New Roman" w:eastAsia="Times New Roman" w:hAnsi="Times New Roman" w:cs="Times New Roman"/>
+          <w:sz w:val="24"/>
+          <w:szCs w:val="24"/>
+          <w:lang w:val="ru-RU"/>
+        </w:rPr>
+        <w:t>токена</w:t>
+      </w:r>
+    </w:p>
+    <w:p>
+      <w:pPr>
+        <w:spacing w:after="0" w:line="360" w:lineRule="auto"/>
+        <w:ind w:firstLine="284"/>
+        <w:jc w:val="center"/>
+        <w:rPr>
+          <w:rFonts w:ascii="Times New Roman" w:eastAsia="Times New Roman" w:hAnsi="Times New Roman" w:cs="Times New Roman"/>
+          <w:sz w:val="24"/>
+          <w:szCs w:val="24"/>
+          <w:lang w:val="ru-RU"/>
+        </w:rPr>
+      </w:pPr>
+      <w:r>
+        <w:rPr>
+          <w:rFonts w:ascii="Times New Roman" w:eastAsia="Times New Roman" w:hAnsi="Times New Roman" w:cs="Times New Roman"/>
+          <w:noProof/>
+          <w:sz w:val="24"/>
+          <w:szCs w:val="24"/>
+          <w:lang w:val="ru-RU"/>
+        </w:rPr>
+        <w:drawing>
+          <wp:inline distT="0" distB="0" distL="0" distR="0" wp14:anchorId="5E0BF5D7" wp14:editId="5030D880">
+            <wp:extent cx="5341620" cy="1691640"/>
+            <wp:effectExtent l="0" t="0" r="0" b="3810"/>
+            <wp:docPr id="996362082" name="Рисунок 14"/>
+            <wp:cNvGraphicFramePr>
+              <a:graphicFrameLocks xmlns:a="http://schemas.openxmlformats.org/drawingml/2006/main" noChangeAspect="1"/>
+            </wp:cNvGraphicFramePr>
+            <a:graphic xmlns:a="http://schemas.openxmlformats.org/drawingml/2006/main">
+              <a:graphicData uri="http://schemas.openxmlformats.org/drawingml/2006/picture">
+                <pic:pic xmlns:pic="http://schemas.openxmlformats.org/drawingml/2006/picture">
+                  <pic:nvPicPr>
+                    <pic:cNvPr id="0" name="Picture 38"/>
+                    <pic:cNvPicPr>
+                      <a:picLocks noChangeAspect="1" noChangeArrowheads="1"/>
+                    </pic:cNvPicPr>
+                  </pic:nvPicPr>
+                  <pic:blipFill>
+                    <a:blip r:embed="rId30">
+                      <a:extLst>
+                        <a:ext uri="{28A0092B-C50C-407E-A947-70E740481C1C}">
+                          <a14:useLocalDpi xmlns:a14="http://schemas.microsoft.com/office/drawing/2010/main" val="0"/>
+                        </a:ext>
+                      </a:extLst>
+                    </a:blip>
+                    <a:srcRect/>
+                    <a:stretch>
+                      <a:fillRect/>
+                    </a:stretch>
+                  </pic:blipFill>
+                  <pic:spPr bwMode="auto">
+                    <a:xfrm>
+                      <a:off x="0" y="0"/>
+                      <a:ext cx="5341620" cy="1691640"/>
+                    </a:xfrm>
+                    <a:prstGeom prst="rect">
+                      <a:avLst/>
+                    </a:prstGeom>
+                    <a:noFill/>
+                    <a:ln>
+                      <a:noFill/>
+                    </a:ln>
+                  </pic:spPr>
+                </pic:pic>
+              </a:graphicData>
+            </a:graphic>
+          </wp:inline>
+        </w:drawing>
+      </w:r>
+    </w:p>
+    <w:p>
+      <w:pPr>
+        <w:spacing w:after="0" w:line="360" w:lineRule="auto"/>
+        <w:ind w:firstLine="284"/>
+        <w:jc w:val="center"/>
+        <w:rPr>
+          <w:rFonts w:ascii="Times New Roman" w:eastAsia="Times New Roman" w:hAnsi="Times New Roman" w:cs="Times New Roman"/>
+          <w:sz w:val="24"/>
+          <w:szCs w:val="24"/>
+          <w:lang w:val="ru-RU"/>
+        </w:rPr>
+      </w:pPr>
+      <w:r>
+        <w:rPr>
+          <w:rFonts w:ascii="Times New Roman" w:eastAsia="Times New Roman" w:hAnsi="Times New Roman" w:cs="Times New Roman"/>
+          <w:sz w:val="24"/>
+          <w:szCs w:val="24"/>
+          <w:lang w:val="ru-RU"/>
+        </w:rPr>
+        <w:t>Рисунок 20 – Файл миграции базы данных.</w:t>
+      </w:r>
+    </w:p>
+    <w:p>
+      <w:pPr>
+        <w:spacing w:after="0" w:line="360" w:lineRule="auto"/>
+        <w:ind w:firstLine="284"/>
+        <w:jc w:val="center"/>
+        <w:rPr>
+          <w:rFonts w:ascii="Times New Roman" w:eastAsia="Times New Roman" w:hAnsi="Times New Roman" w:cs="Times New Roman"/>
+          <w:sz w:val="24"/>
+          <w:szCs w:val="24"/>
+          <w:lang w:val="ru-RU"/>
+        </w:rPr>
+      </w:pPr>
+    </w:p>
+    <w:p>
+      <w:pPr>
+        <w:spacing w:after="0" w:line="360" w:lineRule="auto"/>
+        <w:ind w:firstLine="284"/>
+        <w:jc w:val="center"/>
+        <w:rPr>
+          <w:rFonts w:ascii="Times New Roman" w:eastAsia="Times New Roman" w:hAnsi="Times New Roman" w:cs="Times New Roman"/>
+          <w:sz w:val="24"/>
+          <w:szCs w:val="24"/>
+          <w:lang w:val="ru-RU"/>
+        </w:rPr>
+      </w:pPr>
+    </w:p>
+    <w:p>
+      <w:pPr>
+        <w:spacing w:after="0" w:line="360" w:lineRule="auto"/>
+        <w:ind w:firstLine="284"/>
+        <w:jc w:val="center"/>
+        <w:rPr>
+          <w:rFonts w:ascii="Times New Roman" w:eastAsia="Times New Roman" w:hAnsi="Times New Roman" w:cs="Times New Roman"/>
+          <w:sz w:val="24"/>
+          <w:szCs w:val="24"/>
+          <w:lang w:val="ru-RU"/>
+        </w:rPr>
+      </w:pPr>
+      <w:r>
+        <w:rPr>
+          <w:rFonts w:ascii="Times New Roman" w:eastAsia="Times New Roman" w:hAnsi="Times New Roman" w:cs="Times New Roman"/>
+          <w:noProof/>
+          <w:sz w:val="24"/>
+          <w:szCs w:val="24"/>
+          <w:lang w:val="ru-RU"/>
+        </w:rPr>
+        <w:drawing>
+          <wp:inline distT="0" distB="0" distL="0" distR="0" wp14:anchorId="694E1378" wp14:editId="7D9C7BFA">
+            <wp:extent cx="4625340" cy="1356360"/>
+            <wp:effectExtent l="0" t="0" r="3810" b="0"/>
+            <wp:docPr id="664233470" name="Рисунок 16"/>
+            <wp:cNvGraphicFramePr>
+              <a:graphicFrameLocks xmlns:a="http://schemas.openxmlformats.org/drawingml/2006/main" noChangeAspect="1"/>
+            </wp:cNvGraphicFramePr>
+            <a:graphic xmlns:a="http://schemas.openxmlformats.org/drawingml/2006/main">
+              <a:graphicData uri="http://schemas.openxmlformats.org/drawingml/2006/picture">
+                <pic:pic xmlns:pic="http://schemas.openxmlformats.org/drawingml/2006/picture">
+                  <pic:nvPicPr>
+                    <pic:cNvPr id="0" name="Picture 40"/>
+                    <pic:cNvPicPr>
+                      <a:picLocks noChangeAspect="1" noChangeArrowheads="1"/>
+                    </pic:cNvPicPr>
+                  </pic:nvPicPr>
+                  <pic:blipFill>
+                    <a:blip r:embed="rId31">
+                      <a:extLst>
+                        <a:ext uri="{28A0092B-C50C-407E-A947-70E740481C1C}">
+                          <a14:useLocalDpi xmlns:a14="http://schemas.microsoft.com/office/drawing/2010/main" val="0"/>
+                        </a:ext>
+                      </a:extLst>
+                    </a:blip>
+                    <a:srcRect/>
+                    <a:stretch>
+                      <a:fillRect/>
+                    </a:stretch>
+                  </pic:blipFill>
+                  <pic:spPr bwMode="auto">
+                    <a:xfrm>
+                      <a:off x="0" y="0"/>
+                      <a:ext cx="4625340" cy="1356360"/>
+                    </a:xfrm>
+                    <a:prstGeom prst="rect">
+                      <a:avLst/>
+                    </a:prstGeom>
+                    <a:noFill/>
+                    <a:ln>
+                      <a:noFill/>
+                    </a:ln>
+                  </pic:spPr>
+                </pic:pic>
+              </a:graphicData>
+            </a:graphic>
+          </wp:inline>
+        </w:drawing>
+      </w:r>
+    </w:p>
+    <w:p>
+      <w:pPr>
+        <w:spacing w:after="0" w:line="360" w:lineRule="auto"/>
+        <w:ind w:firstLine="284"/>
+        <w:jc w:val="center"/>
+        <w:rPr>
+          <w:rFonts w:ascii="Times New Roman" w:eastAsia="Times New Roman" w:hAnsi="Times New Roman" w:cs="Times New Roman"/>
+          <w:sz w:val="24"/>
+          <w:szCs w:val="24"/>
+          <w:lang w:val="ru-RU"/>
+        </w:rPr>
+      </w:pPr>
+      <w:r>
+        <w:rPr>
+          <w:rFonts w:ascii="Times New Roman" w:eastAsia="Times New Roman" w:hAnsi="Times New Roman" w:cs="Times New Roman"/>
+          <w:sz w:val="24"/>
+          <w:szCs w:val="24"/>
+          <w:lang w:val="ru-RU"/>
+        </w:rPr>
+        <w:t>Рисунок 21 – Модель клиента</w:t>
+      </w:r>
+    </w:p>
+    <w:p>
+      <w:pPr>
+        <w:spacing w:after="0" w:line="360" w:lineRule="auto"/>
+        <w:ind w:firstLine="284"/>
+        <w:jc w:val="center"/>
+        <w:rPr>
+          <w:rFonts w:ascii="Times New Roman" w:eastAsia="Times New Roman" w:hAnsi="Times New Roman" w:cs="Times New Roman"/>
+          <w:sz w:val="24"/>
+          <w:szCs w:val="24"/>
+          <w:lang w:val="ru-RU"/>
+        </w:rPr>
+      </w:pPr>
+    </w:p>
+    <w:p>
+      <w:pPr>
+        <w:spacing w:after="0" w:line="360" w:lineRule="auto"/>
+        <w:ind w:firstLine="284"/>
+        <w:jc w:val="center"/>
+        <w:rPr>
+          <w:rFonts w:ascii="Times New Roman" w:eastAsia="Times New Roman" w:hAnsi="Times New Roman" w:cs="Times New Roman"/>
+          <w:sz w:val="24"/>
+          <w:szCs w:val="24"/>
+          <w:lang w:val="ru-RU"/>
+        </w:rPr>
+      </w:pPr>
+      <w:r>
+        <w:rPr>
+          <w:rFonts w:ascii="Times New Roman" w:eastAsia="Times New Roman" w:hAnsi="Times New Roman" w:cs="Times New Roman"/>
+          <w:noProof/>
+          <w:sz w:val="24"/>
+          <w:szCs w:val="24"/>
+          <w:lang w:val="ru-RU"/>
+        </w:rPr>
+        <w:drawing>
+          <wp:inline distT="0" distB="0" distL="0" distR="0" wp14:anchorId="58C75E4B" wp14:editId="2E3263DA">
+            <wp:extent cx="3489960" cy="1684020"/>
+            <wp:effectExtent l="0" t="0" r="0" b="0"/>
+            <wp:docPr id="574525425" name="Рисунок 17"/>
+            <wp:cNvGraphicFramePr>
+              <a:graphicFrameLocks xmlns:a="http://schemas.openxmlformats.org/drawingml/2006/main" noChangeAspect="1"/>
+            </wp:cNvGraphicFramePr>
+            <a:graphic xmlns:a="http://schemas.openxmlformats.org/drawingml/2006/main">
+              <a:graphicData uri="http://schemas.openxmlformats.org/drawingml/2006/picture">
+                <pic:pic xmlns:pic="http://schemas.openxmlformats.org/drawingml/2006/picture">
+                  <pic:nvPicPr>
+                    <pic:cNvPr id="0" name="Picture 41"/>
+                    <pic:cNvPicPr>
+                      <a:picLocks noChangeAspect="1" noChangeArrowheads="1"/>
+                    </pic:cNvPicPr>
+                  </pic:nvPicPr>
+                  <pic:blipFill>
+                    <a:blip r:embed="rId32">
+                      <a:extLst>
+                        <a:ext uri="{28A0092B-C50C-407E-A947-70E740481C1C}">
+                          <a14:useLocalDpi xmlns:a14="http://schemas.microsoft.com/office/drawing/2010/main" val="0"/>
+                        </a:ext>
+                      </a:extLst>
+                    </a:blip>
+                    <a:srcRect/>
+                    <a:stretch>
+                      <a:fillRect/>
+                    </a:stretch>
+                  </pic:blipFill>
+                  <pic:spPr bwMode="auto">
+                    <a:xfrm>
+                      <a:off x="0" y="0"/>
+                      <a:ext cx="3489960" cy="1684020"/>
+                    </a:xfrm>
+                    <a:prstGeom prst="rect">
+                      <a:avLst/>
+                    </a:prstGeom>
+                    <a:noFill/>
+                    <a:ln>
+                      <a:noFill/>
+                    </a:ln>
+                  </pic:spPr>
+                </pic:pic>
+              </a:graphicData>
+            </a:graphic>
+          </wp:inline>
+        </w:drawing>
+      </w:r>
+    </w:p>
+    <w:p>
+      <w:pPr>
+        <w:spacing w:after="0" w:line="360" w:lineRule="auto"/>
+        <w:ind w:firstLine="284"/>
+        <w:jc w:val="center"/>
+        <w:rPr>
+          <w:rFonts w:ascii="Times New Roman" w:eastAsia="Times New Roman" w:hAnsi="Times New Roman" w:cs="Times New Roman"/>
+          <w:sz w:val="24"/>
+          <w:szCs w:val="24"/>
+          <w:lang w:val="ru-RU"/>
+        </w:rPr>
+      </w:pPr>
+      <w:r>
+        <w:rPr>
+          <w:rFonts w:ascii="Times New Roman" w:eastAsia="Times New Roman" w:hAnsi="Times New Roman" w:cs="Times New Roman"/>
+          <w:sz w:val="24"/>
+          <w:szCs w:val="24"/>
+          <w:lang w:val="ru-RU"/>
+        </w:rPr>
+        <w:t xml:space="preserve">Рисунок 22 – заполнение класса </w:t>
+      </w:r>
+      <w:r>
+        <w:rPr>
+          <w:rFonts w:ascii="Times New Roman" w:eastAsia="Times New Roman" w:hAnsi="Times New Roman" w:cs="Times New Roman"/>
+          <w:sz w:val="24"/>
+          <w:szCs w:val="24"/>
+          <w:lang w:val="en-US"/>
+        </w:rPr>
+        <w:t>store()</w:t>
+      </w:r>
+    </w:p>
+    <w:p>
+      <w:pPr>
+        <w:spacing w:after="0" w:line="360" w:lineRule="auto"/>
+        <w:ind w:firstLine="284"/>
+        <w:jc w:val="center"/>
+        <w:rPr>
+          <w:rFonts w:ascii="Times New Roman" w:eastAsia="Times New Roman" w:hAnsi="Times New Roman" w:cs="Times New Roman"/>
+          <w:sz w:val="24"/>
+          <w:szCs w:val="24"/>
+          <w:lang w:val="ru-RU"/>
+        </w:rPr>
+      </w:pPr>
+    </w:p>
+    <w:p>
+      <w:pPr>
+        <w:spacing w:after="0" w:line="360" w:lineRule="auto"/>
+        <w:ind w:firstLine="284"/>
+        <w:jc w:val="center"/>
+        <w:rPr>
+          <w:rFonts w:ascii="Times New Roman" w:eastAsia="Times New Roman" w:hAnsi="Times New Roman" w:cs="Times New Roman"/>
+          <w:sz w:val="24"/>
+          <w:szCs w:val="24"/>
+          <w:lang w:val="ru-RU"/>
+        </w:rPr>
+      </w:pPr>
+      <w:r>
+        <w:rPr>
+          <w:rFonts w:ascii="Times New Roman" w:eastAsia="Times New Roman" w:hAnsi="Times New Roman" w:cs="Times New Roman"/>
+          <w:noProof/>
+          <w:sz w:val="24"/>
+          <w:szCs w:val="24"/>
+          <w:lang w:val="ru-RU"/>
+        </w:rPr>
+        <w:drawing>
+          <wp:inline distT="0" distB="0" distL="0" distR="0" wp14:anchorId="0AAE3E5C" wp14:editId="6D52FBAD">
+            <wp:extent cx="2994660" cy="800100"/>
+            <wp:effectExtent l="0" t="0" r="0" b="0"/>
+            <wp:docPr id="151346268" name="Рисунок 18"/>
+            <wp:cNvGraphicFramePr>
+              <a:graphicFrameLocks xmlns:a="http://schemas.openxmlformats.org/drawingml/2006/main" noChangeAspect="1"/>
+            </wp:cNvGraphicFramePr>
+            <a:graphic xmlns:a="http://schemas.openxmlformats.org/drawingml/2006/main">
+              <a:graphicData uri="http://schemas.openxmlformats.org/drawingml/2006/picture">
+                <pic:pic xmlns:pic="http://schemas.openxmlformats.org/drawingml/2006/picture">
+                  <pic:nvPicPr>
+                    <pic:cNvPr id="0" name="Picture 42"/>
+                    <pic:cNvPicPr>
+                      <a:picLocks noChangeAspect="1" noChangeArrowheads="1"/>
+                    </pic:cNvPicPr>
+                  </pic:nvPicPr>
+                  <pic:blipFill>
+                    <a:blip r:embed="rId33">
+                      <a:extLst>
+                        <a:ext uri="{28A0092B-C50C-407E-A947-70E740481C1C}">
+                          <a14:useLocalDpi xmlns:a14="http://schemas.microsoft.com/office/drawing/2010/main" val="0"/>
+                        </a:ext>
+                      </a:extLst>
+                    </a:blip>
+                    <a:srcRect/>
+                    <a:stretch>
+                      <a:fillRect/>
+                    </a:stretch>
+                  </pic:blipFill>
+                  <pic:spPr bwMode="auto">
+                    <a:xfrm>
+                      <a:off x="0" y="0"/>
+                      <a:ext cx="2994660" cy="800100"/>
+                    </a:xfrm>
+                    <a:prstGeom prst="rect">
+                      <a:avLst/>
+                    </a:prstGeom>
+                    <a:noFill/>
+                    <a:ln>
+                      <a:noFill/>
+                    </a:ln>
+                  </pic:spPr>
+                </pic:pic>
+              </a:graphicData>
+            </a:graphic>
+          </wp:inline>
+        </w:drawing>
+      </w:r>
+    </w:p>
+    <w:p>
+      <w:pPr>
+        <w:spacing w:after="0" w:line="360" w:lineRule="auto"/>
+        <w:ind w:firstLine="284"/>
+        <w:jc w:val="center"/>
+        <w:rPr>
+          <w:rFonts w:ascii="Times New Roman" w:eastAsia="Times New Roman" w:hAnsi="Times New Roman" w:cs="Times New Roman"/>
+          <w:sz w:val="24"/>
+          <w:szCs w:val="24"/>
+          <w:lang w:val="ru-RU"/>
+        </w:rPr>
+      </w:pPr>
+      <w:r>
+        <w:rPr>
+          <w:rFonts w:ascii="Times New Roman" w:eastAsia="Times New Roman" w:hAnsi="Times New Roman" w:cs="Times New Roman"/>
+          <w:sz w:val="24"/>
+          <w:szCs w:val="24"/>
+          <w:lang w:val="ru-RU"/>
+        </w:rPr>
+        <w:t>Рисунок 23 – Валидация полей формы</w:t>
+      </w:r>
+    </w:p>
+    <w:p>
+      <w:pPr>
+        <w:spacing w:after="0" w:line="360" w:lineRule="auto"/>
+        <w:ind w:firstLine="284"/>
+        <w:jc w:val="center"/>
+        <w:rPr>
+          <w:rFonts w:ascii="Times New Roman" w:eastAsia="Times New Roman" w:hAnsi="Times New Roman" w:cs="Times New Roman"/>
+          <w:sz w:val="24"/>
+          <w:szCs w:val="24"/>
+          <w:lang w:val="ru-RU"/>
+        </w:rPr>
+      </w:pPr>
+    </w:p>
+    <w:p>
+      <w:pPr>
+        <w:spacing w:after="0" w:line="360" w:lineRule="auto"/>
+        <w:ind w:firstLine="284"/>
+        <w:jc w:val="center"/>
+        <w:rPr>
+          <w:rFonts w:ascii="Times New Roman" w:eastAsia="Times New Roman" w:hAnsi="Times New Roman" w:cs="Times New Roman"/>
+          <w:sz w:val="24"/>
+          <w:szCs w:val="24"/>
+          <w:lang w:val="ru-RU"/>
+        </w:rPr>
+      </w:pPr>
+      <w:r>
+        <w:rPr>
+          <w:rFonts w:ascii="Times New Roman" w:eastAsia="Times New Roman" w:hAnsi="Times New Roman" w:cs="Times New Roman"/>
+          <w:noProof/>
+          <w:sz w:val="24"/>
+          <w:szCs w:val="24"/>
+          <w:lang w:val="ru-RU"/>
+        </w:rPr>
+        <w:drawing>
+          <wp:inline distT="0" distB="0" distL="0" distR="0" wp14:anchorId="6EE10BCF" wp14:editId="6EEC643D">
+            <wp:extent cx="3139440" cy="548640"/>
+            <wp:effectExtent l="0" t="0" r="3810" b="3810"/>
+            <wp:docPr id="622538549" name="Рисунок 19"/>
+            <wp:cNvGraphicFramePr>
+              <a:graphicFrameLocks xmlns:a="http://schemas.openxmlformats.org/drawingml/2006/main" noChangeAspect="1"/>
+            </wp:cNvGraphicFramePr>
+            <a:graphic xmlns:a="http://schemas.openxmlformats.org/drawingml/2006/main">
+              <a:graphicData uri="http://schemas.openxmlformats.org/drawingml/2006/picture">
+                <pic:pic xmlns:pic="http://schemas.openxmlformats.org/drawingml/2006/picture">
+                  <pic:nvPicPr>
+                    <pic:cNvPr id="0" name="Picture 43"/>
+                    <pic:cNvPicPr>
+                      <a:picLocks noChangeAspect="1" noChangeArrowheads="1"/>
+                    </pic:cNvPicPr>
+                  </pic:nvPicPr>
+                  <pic:blipFill>
+                    <a:blip r:embed="rId34">
+                      <a:extLst>
+                        <a:ext uri="{28A0092B-C50C-407E-A947-70E740481C1C}">
+                          <a14:useLocalDpi xmlns:a14="http://schemas.microsoft.com/office/drawing/2010/main" val="0"/>
+                        </a:ext>
+                      </a:extLst>
+                    </a:blip>
+                    <a:srcRect/>
+                    <a:stretch>
+                      <a:fillRect/>
+                    </a:stretch>
+                  </pic:blipFill>
+                  <pic:spPr bwMode="auto">
+                    <a:xfrm>
+                      <a:off x="0" y="0"/>
+                      <a:ext cx="3139440" cy="548640"/>
+                    </a:xfrm>
+                    <a:prstGeom prst="rect">
+                      <a:avLst/>
+                    </a:prstGeom>
+                    <a:noFill/>
+                    <a:ln>
+                      <a:noFill/>
+                    </a:ln>
+                  </pic:spPr>
+                </pic:pic>
+              </a:graphicData>
+            </a:graphic>
+          </wp:inline>
+        </w:drawing>
+      </w:r>
+    </w:p>
+    <w:p>
+      <w:pPr>
+        <w:spacing w:after="0" w:line="360" w:lineRule="auto"/>
+        <w:ind w:firstLine="284"/>
+        <w:jc w:val="center"/>
+        <w:rPr>
+          <w:rFonts w:ascii="Times New Roman" w:eastAsia="Times New Roman" w:hAnsi="Times New Roman" w:cs="Times New Roman"/>
+          <w:sz w:val="24"/>
+          <w:szCs w:val="24"/>
+          <w:lang w:val="ru-RU"/>
+        </w:rPr>
+      </w:pPr>
+      <w:r>
+        <w:rPr>
+          <w:rFonts w:ascii="Times New Roman" w:eastAsia="Times New Roman" w:hAnsi="Times New Roman" w:cs="Times New Roman"/>
+          <w:sz w:val="24"/>
+          <w:szCs w:val="24"/>
+          <w:lang w:val="ru-RU"/>
+        </w:rPr>
+        <w:t>Рисунок 24 – Подключение классов</w:t>
+      </w:r>
+    </w:p>
+    <w:p>
+      <w:pPr>
+        <w:spacing w:after="0" w:line="360" w:lineRule="auto"/>
+        <w:ind w:firstLine="284"/>
+        <w:jc w:val="center"/>
+        <w:rPr>
+          <w:rFonts w:ascii="Times New Roman" w:eastAsia="Times New Roman" w:hAnsi="Times New Roman" w:cs="Times New Roman"/>
+          <w:sz w:val="24"/>
+          <w:szCs w:val="24"/>
+          <w:lang w:val="ru-RU"/>
+        </w:rPr>
+      </w:pPr>
+    </w:p>
+    <w:p>
+      <w:pPr>
+        <w:spacing w:after="0" w:line="360" w:lineRule="auto"/>
+        <w:ind w:firstLine="284"/>
+        <w:jc w:val="center"/>
+        <w:rPr>
+          <w:rFonts w:ascii="Times New Roman" w:eastAsia="Times New Roman" w:hAnsi="Times New Roman" w:cs="Times New Roman"/>
+          <w:sz w:val="24"/>
+          <w:szCs w:val="24"/>
+          <w:lang w:val="ru-RU"/>
+        </w:rPr>
+      </w:pPr>
+      <w:r>
+        <w:rPr>
+          <w:rFonts w:ascii="Times New Roman" w:eastAsia="Times New Roman" w:hAnsi="Times New Roman" w:cs="Times New Roman"/>
+          <w:noProof/>
+          <w:sz w:val="24"/>
+          <w:szCs w:val="24"/>
+          <w:lang w:val="ru-RU"/>
+        </w:rPr>
+        <w:drawing>
+          <wp:inline distT="0" distB="0" distL="0" distR="0" wp14:anchorId="1A7BDB62" wp14:editId="1BCA44F6">
+            <wp:extent cx="5509260" cy="1691640"/>
+            <wp:effectExtent l="0" t="0" r="0" b="3810"/>
+            <wp:docPr id="1140165011" name="Рисунок 20"/>
+            <wp:cNvGraphicFramePr>
+              <a:graphicFrameLocks xmlns:a="http://schemas.openxmlformats.org/drawingml/2006/main" noChangeAspect="1"/>
+            </wp:cNvGraphicFramePr>
+            <a:graphic xmlns:a="http://schemas.openxmlformats.org/drawingml/2006/main">
+              <a:graphicData uri="http://schemas.openxmlformats.org/drawingml/2006/picture">
+                <pic:pic xmlns:pic="http://schemas.openxmlformats.org/drawingml/2006/picture">
+                  <pic:nvPicPr>
+                    <pic:cNvPr id="0" name="Picture 44"/>
+                    <pic:cNvPicPr>
+                      <a:picLocks noChangeAspect="1" noChangeArrowheads="1"/>
+                    </pic:cNvPicPr>
+                  </pic:nvPicPr>
+                  <pic:blipFill>
+                    <a:blip r:embed="rId35">
+                      <a:extLst>
+                        <a:ext uri="{28A0092B-C50C-407E-A947-70E740481C1C}">
+                          <a14:useLocalDpi xmlns:a14="http://schemas.microsoft.com/office/drawing/2010/main" val="0"/>
+                        </a:ext>
+                      </a:extLst>
+                    </a:blip>
+                    <a:srcRect/>
+                    <a:stretch>
+                      <a:fillRect/>
+                    </a:stretch>
+                  </pic:blipFill>
+                  <pic:spPr bwMode="auto">
+                    <a:xfrm>
+                      <a:off x="0" y="0"/>
+                      <a:ext cx="5509260" cy="1691640"/>
+                    </a:xfrm>
+                    <a:prstGeom prst="rect">
+                      <a:avLst/>
+                    </a:prstGeom>
+                    <a:noFill/>
+                    <a:ln>
+                      <a:noFill/>
+                    </a:ln>
+                  </pic:spPr>
+                </pic:pic>
+              </a:graphicData>
+            </a:graphic>
+          </wp:inline>
+        </w:drawing>
+      </w:r>
+    </w:p>
+    <w:p>
+      <w:pPr>
+        <w:spacing w:after="0" w:line="360" w:lineRule="auto"/>
+        <w:ind w:firstLine="284"/>
+        <w:jc w:val="center"/>
+        <w:rPr>
+          <w:rFonts w:ascii="Times New Roman" w:eastAsia="Times New Roman" w:hAnsi="Times New Roman" w:cs="Times New Roman"/>
+          <w:sz w:val="24"/>
+          <w:szCs w:val="24"/>
+          <w:lang w:val="en-US"/>
+        </w:rPr>
+      </w:pPr>
+      <w:r>
+        <w:rPr>
+          <w:rFonts w:ascii="Times New Roman" w:eastAsia="Times New Roman" w:hAnsi="Times New Roman" w:cs="Times New Roman"/>
+          <w:sz w:val="24"/>
+          <w:szCs w:val="24"/>
+          <w:lang w:val="ru-RU"/>
+        </w:rPr>
+        <w:lastRenderedPageBreak/>
+        <w:t>Рисунок 25 – Роутинг на страницу после отправки заявки.</w:t>
+      </w:r>
+    </w:p>
+    <w:p>
+      <w:pPr>
+        <w:spacing w:after="0" w:line="360" w:lineRule="auto"/>
+        <w:ind w:firstLine="284"/>
+        <w:jc w:val="center"/>
+        <w:rPr>
+          <w:rFonts w:ascii="Times New Roman" w:eastAsia="Times New Roman" w:hAnsi="Times New Roman" w:cs="Times New Roman"/>
+          <w:sz w:val="24"/>
+          <w:szCs w:val="24"/>
+          <w:lang w:val="en-US"/>
+        </w:rPr>
+      </w:pPr>
+    </w:p>
+    <w:p>
+      <w:pPr>
+        <w:spacing w:after="0" w:line="360" w:lineRule="auto"/>
+        <w:ind w:firstLine="284"/>
+        <w:jc w:val="center"/>
+        <w:rPr>
+          <w:rFonts w:ascii="Times New Roman" w:eastAsia="Times New Roman" w:hAnsi="Times New Roman" w:cs="Times New Roman"/>
+          <w:sz w:val="24"/>
+          <w:szCs w:val="24"/>
+          <w:lang w:val="en-US"/>
+        </w:rPr>
+      </w:pPr>
+      <w:r>
+        <w:rPr>
+          <w:rFonts w:ascii="Times New Roman" w:eastAsia="Times New Roman" w:hAnsi="Times New Roman" w:cs="Times New Roman"/>
+          <w:noProof/>
+          <w:sz w:val="24"/>
+          <w:szCs w:val="24"/>
+          <w:lang w:val="en-US"/>
+        </w:rPr>
+        <w:drawing>
+          <wp:inline distT="0" distB="0" distL="0" distR="0" wp14:anchorId="3983F281" wp14:editId="5DAF2260">
+            <wp:extent cx="6073140" cy="190500"/>
+            <wp:effectExtent l="0" t="0" r="3810" b="0"/>
+            <wp:docPr id="1572632437" name="Рисунок 21"/>
+            <wp:cNvGraphicFramePr>
+              <a:graphicFrameLocks xmlns:a="http://schemas.openxmlformats.org/drawingml/2006/main" noChangeAspect="1"/>
+            </wp:cNvGraphicFramePr>
+            <a:graphic xmlns:a="http://schemas.openxmlformats.org/drawingml/2006/main">
+              <a:graphicData uri="http://schemas.openxmlformats.org/drawingml/2006/picture">
+                <pic:pic xmlns:pic="http://schemas.openxmlformats.org/drawingml/2006/picture">
+                  <pic:nvPicPr>
+                    <pic:cNvPr id="0" name="Picture 45"/>
+                    <pic:cNvPicPr>
+                      <a:picLocks noChangeAspect="1" noChangeArrowheads="1"/>
+                    </pic:cNvPicPr>
+                  </pic:nvPicPr>
+                  <pic:blipFill>
+                    <a:blip r:embed="rId36">
+                      <a:extLst>
+                        <a:ext uri="{28A0092B-C50C-407E-A947-70E740481C1C}">
+                          <a14:useLocalDpi xmlns:a14="http://schemas.microsoft.com/office/drawing/2010/main" val="0"/>
+                        </a:ext>
+                      </a:extLst>
+                    </a:blip>
+                    <a:srcRect/>
+                    <a:stretch>
+                      <a:fillRect/>
+                    </a:stretch>
+                  </pic:blipFill>
+                  <pic:spPr bwMode="auto">
+                    <a:xfrm>
+                      <a:off x="0" y="0"/>
+                      <a:ext cx="6073140" cy="190500"/>
+                    </a:xfrm>
+                    <a:prstGeom prst="rect">
+                      <a:avLst/>
+                    </a:prstGeom>
+                    <a:noFill/>
+                    <a:ln>
+                      <a:noFill/>
+                    </a:ln>
+                  </pic:spPr>
+                </pic:pic>
+              </a:graphicData>
+            </a:graphic>
+          </wp:inline>
+        </w:drawing>
+      </w:r>
+    </w:p>
+    <w:p>
+      <w:pPr>
+        <w:spacing w:after="0" w:line="360" w:lineRule="auto"/>
+        <w:ind w:firstLine="284"/>
+        <w:jc w:val="center"/>
+        <w:rPr>
+          <w:rFonts w:ascii="Times New Roman" w:eastAsia="Times New Roman" w:hAnsi="Times New Roman" w:cs="Times New Roman"/>
+          <w:sz w:val="24"/>
+          <w:szCs w:val="24"/>
+          <w:lang w:val="ru-RU"/>
+        </w:rPr>
+      </w:pPr>
+      <w:r>
+        <w:rPr>
+          <w:rFonts w:ascii="Times New Roman" w:eastAsia="Times New Roman" w:hAnsi="Times New Roman" w:cs="Times New Roman"/>
+          <w:sz w:val="24"/>
+          <w:szCs w:val="24"/>
+          <w:lang w:val="ru-RU"/>
+        </w:rPr>
+        <w:t>Рисунок 26 – Действие после отправки формы</w:t>
+      </w:r>
+    </w:p>
+    <w:p>
+      <w:pPr>
+        <w:spacing w:after="0" w:line="360" w:lineRule="auto"/>
+        <w:ind w:firstLine="284"/>
+        <w:jc w:val="center"/>
+        <w:rPr>
+          <w:rFonts w:ascii="Times New Roman" w:eastAsia="Times New Roman" w:hAnsi="Times New Roman" w:cs="Times New Roman"/>
+          <w:sz w:val="24"/>
+          <w:szCs w:val="24"/>
+          <w:lang w:val="ru-RU"/>
+        </w:rPr>
+      </w:pPr>
+    </w:p>
+    <w:p>
+      <w:pPr>
+        <w:spacing w:after="0" w:line="360" w:lineRule="auto"/>
+        <w:ind w:firstLine="284"/>
+        <w:jc w:val="center"/>
+        <w:rPr>
+          <w:rFonts w:ascii="Times New Roman" w:eastAsia="Times New Roman" w:hAnsi="Times New Roman" w:cs="Times New Roman"/>
+          <w:sz w:val="24"/>
+          <w:szCs w:val="24"/>
+          <w:lang w:val="ru-RU"/>
+        </w:rPr>
+      </w:pPr>
+      <w:r>
+        <w:rPr>
+          <w:rFonts w:ascii="Times New Roman" w:eastAsia="Times New Roman" w:hAnsi="Times New Roman" w:cs="Times New Roman"/>
+          <w:noProof/>
+          <w:sz w:val="24"/>
+          <w:szCs w:val="24"/>
+          <w:lang w:val="ru-RU"/>
+        </w:rPr>
+        <w:drawing>
+          <wp:inline distT="0" distB="0" distL="0" distR="0" wp14:anchorId="38B90C91" wp14:editId="09B5DA54">
+            <wp:extent cx="6118860" cy="2240280"/>
+            <wp:effectExtent l="0" t="0" r="0" b="7620"/>
+            <wp:docPr id="982039101" name="Рисунок 22"/>
+            <wp:cNvGraphicFramePr>
+              <a:graphicFrameLocks xmlns:a="http://schemas.openxmlformats.org/drawingml/2006/main" noChangeAspect="1"/>
+            </wp:cNvGraphicFramePr>
+            <a:graphic xmlns:a="http://schemas.openxmlformats.org/drawingml/2006/main">
+              <a:graphicData uri="http://schemas.openxmlformats.org/drawingml/2006/picture">
+                <pic:pic xmlns:pic="http://schemas.openxmlformats.org/drawingml/2006/picture">
+                  <pic:nvPicPr>
+                    <pic:cNvPr id="0" name="Picture 46"/>
+                    <pic:cNvPicPr>
+                      <a:picLocks noChangeAspect="1" noChangeArrowheads="1"/>
+                    </pic:cNvPicPr>
+                  </pic:nvPicPr>
+                  <pic:blipFill>
+                    <a:blip r:embed="rId37">
+                      <a:extLst>
+                        <a:ext uri="{28A0092B-C50C-407E-A947-70E740481C1C}">
+                          <a14:useLocalDpi xmlns:a14="http://schemas.microsoft.com/office/drawing/2010/main" val="0"/>
+                        </a:ext>
+                      </a:extLst>
+                    </a:blip>
+                    <a:srcRect/>
+                    <a:stretch>
+                      <a:fillRect/>
+                    </a:stretch>
+                  </pic:blipFill>
+                  <pic:spPr bwMode="auto">
+                    <a:xfrm>
+                      <a:off x="0" y="0"/>
+                      <a:ext cx="6118860" cy="2240280"/>
+                    </a:xfrm>
+                    <a:prstGeom prst="rect">
+                      <a:avLst/>
+                    </a:prstGeom>
+                    <a:noFill/>
+                    <a:ln>
+                      <a:noFill/>
+                    </a:ln>
+                  </pic:spPr>
+                </pic:pic>
+              </a:graphicData>
+            </a:graphic>
+          </wp:inline>
+        </w:drawing>
+      </w:r>
+    </w:p>
+    <w:p>
+      <w:pPr>
+        <w:spacing w:after="0" w:line="360" w:lineRule="auto"/>
+        <w:ind w:firstLine="284"/>
+        <w:jc w:val="center"/>
+        <w:rPr>
+          <w:rFonts w:ascii="Times New Roman" w:eastAsia="Times New Roman" w:hAnsi="Times New Roman" w:cs="Times New Roman"/>
+          <w:sz w:val="24"/>
+          <w:szCs w:val="24"/>
+          <w:lang w:val="ru-RU"/>
+        </w:rPr>
+      </w:pPr>
+      <w:r>
+        <w:rPr>
+          <w:rFonts w:ascii="Times New Roman" w:eastAsia="Times New Roman" w:hAnsi="Times New Roman" w:cs="Times New Roman"/>
+          <w:sz w:val="24"/>
+          <w:szCs w:val="24"/>
+          <w:lang w:val="ru-RU"/>
+        </w:rPr>
+        <w:t>Рисунок 27 – База данных</w:t>
+      </w:r>
+    </w:p>
+    <w:p>
+      <w:pPr>
+        <w:spacing w:after="0" w:line="360" w:lineRule="auto"/>
+        <w:ind w:firstLine="284"/>
+        <w:jc w:val="center"/>
+        <w:rPr>
+          <w:rFonts w:ascii="Times New Roman" w:eastAsia="Times New Roman" w:hAnsi="Times New Roman" w:cs="Times New Roman"/>
+          <w:sz w:val="24"/>
+          <w:szCs w:val="24"/>
+          <w:lang w:val="ru-RU"/>
+        </w:rPr>
+      </w:pPr>
+    </w:p>
+    <w:p>
+      <w:pPr>
+        <w:spacing w:after="0" w:line="360" w:lineRule="auto"/>
+        <w:ind w:firstLine="284"/>
+        <w:jc w:val="center"/>
+        <w:rPr>
+          <w:rFonts w:ascii="Times New Roman" w:eastAsia="Times New Roman" w:hAnsi="Times New Roman" w:cs="Times New Roman"/>
+          <w:sz w:val="24"/>
+          <w:szCs w:val="24"/>
+          <w:lang w:val="ru-RU"/>
+        </w:rPr>
+      </w:pPr>
+      <w:r>
+        <w:rPr>
+          <w:rFonts w:ascii="Times New Roman" w:eastAsia="Times New Roman" w:hAnsi="Times New Roman" w:cs="Times New Roman"/>
+          <w:noProof/>
+          <w:sz w:val="24"/>
+          <w:szCs w:val="24"/>
+          <w:lang w:val="ru-RU"/>
+        </w:rPr>
+        <w:drawing>
+          <wp:inline distT="0" distB="0" distL="0" distR="0" wp14:anchorId="23CA37E6" wp14:editId="7B87770D">
+            <wp:extent cx="4968240" cy="1027058"/>
+            <wp:effectExtent l="0" t="0" r="3810" b="1905"/>
+            <wp:docPr id="1444604586" name="Рисунок 23"/>
+            <wp:cNvGraphicFramePr>
+              <a:graphicFrameLocks xmlns:a="http://schemas.openxmlformats.org/drawingml/2006/main" noChangeAspect="1"/>
+            </wp:cNvGraphicFramePr>
+            <a:graphic xmlns:a="http://schemas.openxmlformats.org/drawingml/2006/main">
+              <a:graphicData uri="http://schemas.openxmlformats.org/drawingml/2006/picture">
+                <pic:pic xmlns:pic="http://schemas.openxmlformats.org/drawingml/2006/picture">
+                  <pic:nvPicPr>
+                    <pic:cNvPr id="0" name="Picture 47"/>
+                    <pic:cNvPicPr>
+                      <a:picLocks noChangeAspect="1" noChangeArrowheads="1"/>
+                    </pic:cNvPicPr>
+                  </pic:nvPicPr>
+                  <pic:blipFill>
+                    <a:blip r:embed="rId38">
+                      <a:extLst>
+                        <a:ext uri="{28A0092B-C50C-407E-A947-70E740481C1C}">
+                          <a14:useLocalDpi xmlns:a14="http://schemas.microsoft.com/office/drawing/2010/main" val="0"/>
+                        </a:ext>
+                      </a:extLst>
+                    </a:blip>
+                    <a:srcRect/>
+                    <a:stretch>
+                      <a:fillRect/>
+                    </a:stretch>
+                  </pic:blipFill>
+                  <pic:spPr bwMode="auto">
+                    <a:xfrm>
+                      <a:off x="0" y="0"/>
+                      <a:ext cx="4998055" cy="1033222"/>
+                    </a:xfrm>
+                    <a:prstGeom prst="rect">
+                      <a:avLst/>
+                    </a:prstGeom>
+                    <a:noFill/>
+                    <a:ln>
+                      <a:noFill/>
+                    </a:ln>
+                  </pic:spPr>
+                </pic:pic>
+              </a:graphicData>
+            </a:graphic>
+          </wp:inline>
+        </w:drawing>
+      </w:r>
+    </w:p>
+    <w:p>
+      <w:pPr>
+        <w:spacing w:after="0" w:line="360" w:lineRule="auto"/>
+        <w:ind w:firstLine="284"/>
+        <w:jc w:val="center"/>
+        <w:rPr>
+          <w:rFonts w:ascii="Times New Roman" w:eastAsia="Times New Roman" w:hAnsi="Times New Roman" w:cs="Times New Roman"/>
+          <w:sz w:val="24"/>
+          <w:szCs w:val="24"/>
+          <w:lang w:val="ru-RU"/>
+        </w:rPr>
+      </w:pPr>
+      <w:r>
+        <w:rPr>
+          <w:rFonts w:ascii="Times New Roman" w:eastAsia="Times New Roman" w:hAnsi="Times New Roman" w:cs="Times New Roman"/>
+          <w:sz w:val="24"/>
+          <w:szCs w:val="24"/>
+          <w:lang w:val="ru-RU"/>
+        </w:rPr>
+        <w:t>Рисунок 28 – Добавление нового поля в БД</w:t>
+      </w:r>
+    </w:p>
+    <w:p>
+      <w:pPr>
+        <w:spacing w:after="0" w:line="360" w:lineRule="auto"/>
+        <w:ind w:firstLine="284"/>
+        <w:jc w:val="center"/>
+        <w:rPr>
+          <w:rFonts w:ascii="Times New Roman" w:eastAsia="Times New Roman" w:hAnsi="Times New Roman" w:cs="Times New Roman"/>
+          <w:sz w:val="24"/>
+          <w:szCs w:val="24"/>
+          <w:lang w:val="ru-RU"/>
+        </w:rPr>
+      </w:pPr>
+    </w:p>
+    <w:p>
+      <w:pPr>
+        <w:spacing w:after="0" w:line="360" w:lineRule="auto"/>
+        <w:ind w:firstLine="284"/>
+        <w:jc w:val="center"/>
+        <w:rPr>
+          <w:rFonts w:ascii="Times New Roman" w:eastAsia="Times New Roman" w:hAnsi="Times New Roman" w:cs="Times New Roman"/>
+          <w:sz w:val="24"/>
+          <w:szCs w:val="24"/>
+          <w:lang w:val="ru-RU"/>
+        </w:rPr>
+      </w:pPr>
+      <w:r>
+        <w:rPr>
+          <w:rFonts w:ascii="Times New Roman" w:eastAsia="Times New Roman" w:hAnsi="Times New Roman" w:cs="Times New Roman"/>
+          <w:noProof/>
+          <w:sz w:val="24"/>
+          <w:szCs w:val="24"/>
+          <w:lang w:val="ru-RU"/>
+        </w:rPr>
+        <w:drawing>
+          <wp:inline distT="0" distB="0" distL="0" distR="0" wp14:anchorId="0220F05A" wp14:editId="4568E7C8">
+            <wp:extent cx="3055620" cy="1638300"/>
+            <wp:effectExtent l="0" t="0" r="0" b="0"/>
+            <wp:docPr id="125867483" name="Рисунок 24"/>
+            <wp:cNvGraphicFramePr>
+              <a:graphicFrameLocks xmlns:a="http://schemas.openxmlformats.org/drawingml/2006/main" noChangeAspect="1"/>
+            </wp:cNvGraphicFramePr>
+            <a:graphic xmlns:a="http://schemas.openxmlformats.org/drawingml/2006/main">
+              <a:graphicData uri="http://schemas.openxmlformats.org/drawingml/2006/picture">
+                <pic:pic xmlns:pic="http://schemas.openxmlformats.org/drawingml/2006/picture">
+                  <pic:nvPicPr>
+                    <pic:cNvPr id="0" name="Picture 48"/>
+                    <pic:cNvPicPr>
+                      <a:picLocks noChangeAspect="1" noChangeArrowheads="1"/>
+                    </pic:cNvPicPr>
+                  </pic:nvPicPr>
+                  <pic:blipFill>
+                    <a:blip r:embed="rId39">
+                      <a:extLst>
+                        <a:ext uri="{28A0092B-C50C-407E-A947-70E740481C1C}">
+                          <a14:useLocalDpi xmlns:a14="http://schemas.microsoft.com/office/drawing/2010/main" val="0"/>
+                        </a:ext>
+                      </a:extLst>
+                    </a:blip>
+                    <a:srcRect/>
+                    <a:stretch>
+                      <a:fillRect/>
+                    </a:stretch>
+                  </pic:blipFill>
+                  <pic:spPr bwMode="auto">
+                    <a:xfrm>
+                      <a:off x="0" y="0"/>
+                      <a:ext cx="3055620" cy="1638300"/>
+                    </a:xfrm>
+                    <a:prstGeom prst="rect">
+                      <a:avLst/>
+                    </a:prstGeom>
+                    <a:noFill/>
+                    <a:ln>
+                      <a:noFill/>
+                    </a:ln>
+                  </pic:spPr>
+                </pic:pic>
+              </a:graphicData>
+            </a:graphic>
+          </wp:inline>
+        </w:drawing>
+      </w:r>
+    </w:p>
+    <w:p>
+      <w:pPr>
+        <w:spacing w:after="0" w:line="360" w:lineRule="auto"/>
+        <w:ind w:firstLine="284"/>
+        <w:jc w:val="center"/>
+        <w:rPr>
+          <w:rFonts w:ascii="Times New Roman" w:eastAsia="Times New Roman" w:hAnsi="Times New Roman" w:cs="Times New Roman"/>
+          <w:sz w:val="24"/>
+          <w:szCs w:val="24"/>
+          <w:lang w:val="ru-RU"/>
+        </w:rPr>
+      </w:pPr>
+      <w:r>
+        <w:rPr>
+          <w:rFonts w:ascii="Times New Roman" w:eastAsia="Times New Roman" w:hAnsi="Times New Roman" w:cs="Times New Roman"/>
+          <w:sz w:val="24"/>
+          <w:szCs w:val="24"/>
+          <w:lang w:val="ru-RU"/>
+        </w:rPr>
+        <w:t>Рисунок 29 – Конфигурационные настройки для почты</w:t>
+      </w:r>
     </w:p>
     <w:sectPr>
-      <w:footerReference w:type="default" r:id="rId27"/>
-      <w:headerReference w:type="first" r:id="rId28"/>
-      <w:footerReference w:type="first" r:id="rId29"/>
+      <w:footerReference w:type="default" r:id="rId40"/>
+      <w:headerReference w:type="first" r:id="rId41"/>
+      <w:footerReference w:type="first" r:id="rId42"/>
       <w:pgSz w:w="11909" w:h="16834"/>
       <w:pgMar w:top="1134" w:right="567" w:bottom="1134" w:left="1701" w:header="720" w:footer="720" w:gutter="0"/>
       <w:pgNumType w:start="1"/>

</xml_diff>